<commit_message>
Plano e Cronograma Atualizados
prazos atualizados
</commit_message>
<xml_diff>
--- a/Plano do Projeto/PlanoProjeto_Meus Pontos_v3.docx
+++ b/Plano do Projeto/PlanoProjeto_Meus Pontos_v3.docx
@@ -862,21 +862,7 @@
         <w:rPr>
           <w:lang w:val="pt-BR"/>
         </w:rPr>
-        <w:t>8.8</w:t>
-      </w:r>
-      <w:proofErr w:type="gramStart"/>
-      <w:r>
-        <w:rPr>
-          <w:lang w:val="pt-BR"/>
-        </w:rPr>
-        <w:t xml:space="preserve">  </w:t>
-      </w:r>
-      <w:proofErr w:type="gramEnd"/>
-      <w:r>
-        <w:rPr>
-          <w:lang w:val="pt-BR"/>
-        </w:rPr>
-        <w:t>Plano de Implementação</w:t>
+        <w:t>8.8  Plano de Implementação</w:t>
       </w:r>
       <w:r>
         <w:rPr>
@@ -1102,27 +1088,7 @@
           <w:szCs w:val="20"/>
           <w:lang w:eastAsia="ar-SA"/>
         </w:rPr>
-        <w:t xml:space="preserve">Este documento contém todas as informações necessárias para o planejamento e </w:t>
-      </w:r>
-      <w:proofErr w:type="gramStart"/>
-      <w:r>
-        <w:rPr>
-          <w:rFonts w:ascii="Times New Roman" w:eastAsia="Times New Roman" w:hAnsi="Times New Roman" w:cs="Times New Roman"/>
-          <w:sz w:val="20"/>
-          <w:szCs w:val="20"/>
-          <w:lang w:eastAsia="ar-SA"/>
-        </w:rPr>
-        <w:t>implementação</w:t>
-      </w:r>
-      <w:proofErr w:type="gramEnd"/>
-      <w:r>
-        <w:rPr>
-          <w:rFonts w:ascii="Times New Roman" w:eastAsia="Times New Roman" w:hAnsi="Times New Roman" w:cs="Times New Roman"/>
-          <w:sz w:val="20"/>
-          <w:szCs w:val="20"/>
-          <w:lang w:eastAsia="ar-SA"/>
-        </w:rPr>
-        <w:t>, assim como para a realização dos testes de homologação da aplicação.</w:t>
+        <w:t>Este documento contém todas as informações necessárias para o planejamento e implementação, assim como para a realização dos testes de homologação da aplicação.</w:t>
       </w:r>
     </w:p>
     <w:p>
@@ -1161,17 +1127,8 @@
           <w:rFonts w:ascii="Times New Roman" w:hAnsi="Times New Roman"/>
           <w:lang w:val="pt-BR"/>
         </w:rPr>
-        <w:t xml:space="preserve"> Definições, Acrônimos e </w:t>
+        <w:t xml:space="preserve"> Definições, Acrônimos e Abreviações</w:t>
       </w:r>
-      <w:proofErr w:type="gramStart"/>
-      <w:r>
-        <w:rPr>
-          <w:rFonts w:ascii="Times New Roman" w:hAnsi="Times New Roman"/>
-          <w:lang w:val="pt-BR"/>
-        </w:rPr>
-        <w:t>Abreviações</w:t>
-      </w:r>
-      <w:proofErr w:type="gramEnd"/>
     </w:p>
     <w:p>
       <w:pPr>
@@ -1360,23 +1317,7 @@
         <w:rPr>
           <w:lang w:val="pt-BR"/>
         </w:rPr>
-        <w:t xml:space="preserve">Especificação de </w:t>
-      </w:r>
-      <w:proofErr w:type="spellStart"/>
-      <w:proofErr w:type="gramStart"/>
-      <w:r>
-        <w:rPr>
-          <w:lang w:val="pt-BR"/>
-        </w:rPr>
-        <w:t>Requisitos_Meus</w:t>
-      </w:r>
-      <w:proofErr w:type="spellEnd"/>
-      <w:proofErr w:type="gramEnd"/>
-      <w:r>
-        <w:rPr>
-          <w:lang w:val="pt-BR"/>
-        </w:rPr>
-        <w:t xml:space="preserve"> Pontos.doc</w:t>
+        <w:t>Especificação de Requisitos_Meus Pontos.doc</w:t>
       </w:r>
     </w:p>
     <w:p>
@@ -1450,27 +1391,7 @@
           <w:szCs w:val="20"/>
           <w:lang w:eastAsia="ar-SA"/>
         </w:rPr>
-        <w:t xml:space="preserve">O Projeto Meus Pontos visa </w:t>
-      </w:r>
-      <w:proofErr w:type="gramStart"/>
-      <w:r>
-        <w:rPr>
-          <w:rFonts w:ascii="Times New Roman" w:eastAsia="Times New Roman" w:hAnsi="Times New Roman" w:cs="Times New Roman"/>
-          <w:sz w:val="20"/>
-          <w:szCs w:val="20"/>
-          <w:lang w:eastAsia="ar-SA"/>
-        </w:rPr>
-        <w:t>a</w:t>
-      </w:r>
-      <w:proofErr w:type="gramEnd"/>
-      <w:r>
-        <w:rPr>
-          <w:rFonts w:ascii="Times New Roman" w:eastAsia="Times New Roman" w:hAnsi="Times New Roman" w:cs="Times New Roman"/>
-          <w:sz w:val="20"/>
-          <w:szCs w:val="20"/>
-          <w:lang w:eastAsia="ar-SA"/>
-        </w:rPr>
-        <w:t xml:space="preserve"> implementação do Sistema Web que auxilia a dieta dos pontos, atrav</w:t>
+        <w:t>O Projeto Meus Pontos visa a implementação do Sistema Web que auxilia a dieta dos pontos, atrav</w:t>
       </w:r>
       <w:r>
         <w:rPr>
@@ -1510,17 +1431,7 @@
           <w:sz w:val="20"/>
           <w:szCs w:val="20"/>
         </w:rPr>
-        <w:t>o limite de pontos diário, registra todo o consumo do usuário, ajuda a seguir uma alimentação saudável e garantir um emagr</w:t>
-      </w:r>
-      <w:bookmarkStart w:id="0" w:name="_GoBack"/>
-      <w:bookmarkEnd w:id="0"/>
-      <w:r>
-        <w:rPr>
-          <w:rFonts w:ascii="Times New Roman" w:hAnsi="Times New Roman"/>
-          <w:sz w:val="20"/>
-          <w:szCs w:val="20"/>
-        </w:rPr>
-        <w:t>ecimento sadio.</w:t>
+        <w:t>o limite de pontos diário, registra todo o consumo do usuário, ajuda a seguir uma alimentação saudável e garantir um emagrecimento sadio.</w:t>
       </w:r>
     </w:p>
     <w:p>
@@ -1585,21 +1496,7 @@
         <w:rPr>
           <w:lang w:val="pt-BR"/>
         </w:rPr>
-        <w:t xml:space="preserve">O Projeto tem por objetivo </w:t>
-      </w:r>
-      <w:proofErr w:type="gramStart"/>
-      <w:r>
-        <w:rPr>
-          <w:lang w:val="pt-BR"/>
-        </w:rPr>
-        <w:t>implementar</w:t>
-      </w:r>
-      <w:proofErr w:type="gramEnd"/>
-      <w:r>
-        <w:rPr>
-          <w:lang w:val="pt-BR"/>
-        </w:rPr>
-        <w:t xml:space="preserve"> uma solução de software que possa auxiliar o usuário a seguir a dieta dos pontos e alcançar seu objetivo de emagrecimento e alimentação saudável.</w:t>
+        <w:t>O Projeto tem por objetivo implementar uma solução de software que possa auxiliar o usuário a seguir a dieta dos pontos e alcançar seu objetivo de emagrecimento e alimentação saudável.</w:t>
       </w:r>
     </w:p>
     <w:p>
@@ -1756,7 +1653,6 @@
           <w:rFonts w:ascii="Times New Roman" w:hAnsi="Times New Roman" w:cs="Times New Roman"/>
         </w:rPr>
       </w:pPr>
-      <w:proofErr w:type="spellStart"/>
       <w:r>
         <w:rPr>
           <w:rFonts w:ascii="Times New Roman" w:eastAsia="Times New Roman" w:hAnsi="Times New Roman" w:cs="Times New Roman"/>
@@ -1764,17 +1660,7 @@
           <w:szCs w:val="20"/>
           <w:lang w:eastAsia="ar-SA"/>
         </w:rPr>
-        <w:t>Lammunier</w:t>
-      </w:r>
-      <w:proofErr w:type="spellEnd"/>
-      <w:r>
-        <w:rPr>
-          <w:rFonts w:ascii="Times New Roman" w:eastAsia="Times New Roman" w:hAnsi="Times New Roman" w:cs="Times New Roman"/>
-          <w:sz w:val="20"/>
-          <w:szCs w:val="20"/>
-          <w:lang w:eastAsia="ar-SA"/>
-        </w:rPr>
-        <w:t xml:space="preserve"> Lima – Analista</w:t>
+        <w:t>Lammunier Lima – Analista</w:t>
       </w:r>
     </w:p>
     <w:p>
@@ -1790,7 +1676,6 @@
           <w:rFonts w:ascii="Times New Roman" w:hAnsi="Times New Roman" w:cs="Times New Roman"/>
         </w:rPr>
       </w:pPr>
-      <w:proofErr w:type="spellStart"/>
       <w:r>
         <w:rPr>
           <w:rFonts w:ascii="Times New Roman" w:eastAsia="Times New Roman" w:hAnsi="Times New Roman" w:cs="Times New Roman"/>
@@ -1798,17 +1683,7 @@
           <w:szCs w:val="20"/>
           <w:lang w:eastAsia="ar-SA"/>
         </w:rPr>
-        <w:t>Deyvid</w:t>
-      </w:r>
-      <w:proofErr w:type="spellEnd"/>
-      <w:r>
-        <w:rPr>
-          <w:rFonts w:ascii="Times New Roman" w:eastAsia="Times New Roman" w:hAnsi="Times New Roman" w:cs="Times New Roman"/>
-          <w:sz w:val="20"/>
-          <w:szCs w:val="20"/>
-          <w:lang w:eastAsia="ar-SA"/>
-        </w:rPr>
-        <w:t xml:space="preserve"> Marinho – Desenvolvedor</w:t>
+        <w:t>Deyvid Marinho – Desenvolvedor</w:t>
       </w:r>
     </w:p>
     <w:p>
@@ -1847,7 +1722,6 @@
           <w:rFonts w:ascii="Times New Roman" w:hAnsi="Times New Roman" w:cs="Times New Roman"/>
         </w:rPr>
       </w:pPr>
-      <w:proofErr w:type="spellStart"/>
       <w:r>
         <w:rPr>
           <w:rFonts w:ascii="Times New Roman" w:eastAsia="Times New Roman" w:hAnsi="Times New Roman" w:cs="Times New Roman"/>
@@ -1855,17 +1729,7 @@
           <w:szCs w:val="20"/>
           <w:lang w:eastAsia="ar-SA"/>
         </w:rPr>
-        <w:t>Adenilton</w:t>
-      </w:r>
-      <w:proofErr w:type="spellEnd"/>
-      <w:r>
-        <w:rPr>
-          <w:rFonts w:ascii="Times New Roman" w:eastAsia="Times New Roman" w:hAnsi="Times New Roman" w:cs="Times New Roman"/>
-          <w:sz w:val="20"/>
-          <w:szCs w:val="20"/>
-          <w:lang w:eastAsia="ar-SA"/>
-        </w:rPr>
-        <w:t xml:space="preserve"> Barroso – Desenvolvedor</w:t>
+        <w:t>Adenilton Barroso – Desenvolvedor</w:t>
       </w:r>
       <w:r>
         <w:rPr>
@@ -1897,27 +1761,7 @@
           <w:szCs w:val="20"/>
           <w:lang w:eastAsia="ar-SA"/>
         </w:rPr>
-        <w:t xml:space="preserve">Marcos </w:t>
-      </w:r>
-      <w:proofErr w:type="spellStart"/>
-      <w:r>
-        <w:rPr>
-          <w:rFonts w:ascii="Times New Roman" w:eastAsia="Times New Roman" w:hAnsi="Times New Roman" w:cs="Times New Roman"/>
-          <w:sz w:val="20"/>
-          <w:szCs w:val="20"/>
-          <w:lang w:eastAsia="ar-SA"/>
-        </w:rPr>
-        <w:t>Venicio</w:t>
-      </w:r>
-      <w:proofErr w:type="spellEnd"/>
-      <w:r>
-        <w:rPr>
-          <w:rFonts w:ascii="Times New Roman" w:eastAsia="Times New Roman" w:hAnsi="Times New Roman" w:cs="Times New Roman"/>
-          <w:sz w:val="20"/>
-          <w:szCs w:val="20"/>
-          <w:lang w:eastAsia="ar-SA"/>
-        </w:rPr>
-        <w:t xml:space="preserve"> – Web Designer</w:t>
+        <w:t>Marcos Venicio – Web Designer</w:t>
       </w:r>
     </w:p>
     <w:p>
@@ -1956,7 +1800,6 @@
           <w:rFonts w:ascii="Times New Roman" w:hAnsi="Times New Roman" w:cs="Times New Roman"/>
         </w:rPr>
       </w:pPr>
-      <w:proofErr w:type="spellStart"/>
       <w:r>
         <w:rPr>
           <w:rFonts w:ascii="Times New Roman" w:eastAsia="Times New Roman" w:hAnsi="Times New Roman" w:cs="Times New Roman"/>
@@ -1964,17 +1807,7 @@
           <w:szCs w:val="20"/>
           <w:lang w:eastAsia="ar-SA"/>
         </w:rPr>
-        <w:t>Fiama</w:t>
-      </w:r>
-      <w:proofErr w:type="spellEnd"/>
-      <w:r>
-        <w:rPr>
-          <w:rFonts w:ascii="Times New Roman" w:eastAsia="Times New Roman" w:hAnsi="Times New Roman" w:cs="Times New Roman"/>
-          <w:sz w:val="20"/>
-          <w:szCs w:val="20"/>
-          <w:lang w:eastAsia="ar-SA"/>
-        </w:rPr>
-        <w:t xml:space="preserve"> Celi – Web Designer</w:t>
+        <w:t>Fiama Celi – Web Designer</w:t>
       </w:r>
     </w:p>
     <w:p>
@@ -1995,37 +1828,7 @@
         <w:rPr>
           <w:lang w:val="pt-BR"/>
         </w:rPr>
-        <w:t xml:space="preserve">O </w:t>
-      </w:r>
-      <w:proofErr w:type="spellStart"/>
-      <w:r>
-        <w:rPr>
-          <w:lang w:val="pt-BR"/>
-        </w:rPr>
-        <w:t>funcionograma</w:t>
-      </w:r>
-      <w:proofErr w:type="spellEnd"/>
-      <w:r>
-        <w:rPr>
-          <w:lang w:val="pt-BR"/>
-        </w:rPr>
-        <w:t xml:space="preserve"> do projeto está disponível em: </w:t>
-      </w:r>
-      <w:proofErr w:type="spellStart"/>
-      <w:proofErr w:type="gramStart"/>
-      <w:r>
-        <w:rPr>
-          <w:lang w:val="pt-BR"/>
-        </w:rPr>
-        <w:t>Funcionograma_Meus</w:t>
-      </w:r>
-      <w:proofErr w:type="spellEnd"/>
-      <w:proofErr w:type="gramEnd"/>
-      <w:r>
-        <w:rPr>
-          <w:lang w:val="pt-BR"/>
-        </w:rPr>
-        <w:t xml:space="preserve"> Pontos.png</w:t>
+        <w:t>O funcionograma do projeto está disponível em: Funcionograma_Meus Pontos.png</w:t>
       </w:r>
     </w:p>
     <w:p>
@@ -2065,7 +1868,6 @@
         </w:rPr>
         <w:t xml:space="preserve"> Principais</w:t>
       </w:r>
-      <w:proofErr w:type="gramStart"/>
       <w:r>
         <w:rPr>
           <w:rFonts w:ascii="Times New Roman" w:hAnsi="Times New Roman"/>
@@ -2073,17 +1875,7 @@
           <w:iCs/>
           <w:lang w:val="pt-BR"/>
         </w:rPr>
-        <w:t xml:space="preserve">  </w:t>
-      </w:r>
-      <w:proofErr w:type="gramEnd"/>
-      <w:r>
-        <w:rPr>
-          <w:rFonts w:ascii="Times New Roman" w:hAnsi="Times New Roman"/>
-          <w:i/>
-          <w:iCs/>
-          <w:lang w:val="pt-BR"/>
-        </w:rPr>
-        <w:t>marcos</w:t>
+        <w:t xml:space="preserve"> marcos</w:t>
       </w:r>
     </w:p>
     <w:p>
@@ -2672,7 +2464,15 @@
               <w:rPr>
                 <w:lang w:val="pt-BR"/>
               </w:rPr>
-              <w:t>30/10/2015</w:t>
+              <w:t>08</w:t>
+            </w:r>
+            <w:bookmarkStart w:id="0" w:name="_GoBack"/>
+            <w:bookmarkEnd w:id="0"/>
+            <w:r>
+              <w:rPr>
+                <w:lang w:val="pt-BR"/>
+              </w:rPr>
+              <w:t>/10/2015</w:t>
             </w:r>
           </w:p>
         </w:tc>
@@ -2781,7 +2581,13 @@
               <w:rPr>
                 <w:lang w:val="pt-BR"/>
               </w:rPr>
-              <w:t>Cadastrar Medidas.</w:t>
+              <w:t>Efetuar Login</w:t>
+            </w:r>
+            <w:r>
+              <w:rPr>
+                <w:lang w:val="pt-BR"/>
+              </w:rPr>
+              <w:t>.</w:t>
             </w:r>
           </w:p>
           <w:p>
@@ -2878,7 +2684,28 @@
               <w:rPr>
                 <w:lang w:val="pt-BR"/>
               </w:rPr>
-              <w:t>Visualizar Histórico de Consumo.</w:t>
+              <w:t>Visualizar Histórico de Consumo;</w:t>
+            </w:r>
+          </w:p>
+          <w:p>
+            <w:pPr>
+              <w:pStyle w:val="WW-Tabela"/>
+              <w:numPr>
+                <w:ilvl w:val="0"/>
+                <w:numId w:val="13"/>
+              </w:numPr>
+              <w:tabs>
+                <w:tab w:val="right" w:pos="8976"/>
+              </w:tabs>
+              <w:snapToGrid w:val="0"/>
+              <w:ind w:right="5"/>
+              <w:jc w:val="both"/>
+            </w:pPr>
+            <w:r>
+              <w:rPr>
+                <w:lang w:val="pt-BR"/>
+              </w:rPr>
+              <w:t>Manter Tabelas de Alimentos;</w:t>
             </w:r>
           </w:p>
           <w:p>
@@ -2933,7 +2760,7 @@
               <w:rPr>
                 <w:lang w:val="pt-BR"/>
               </w:rPr>
-              <w:t>Manter Tabelas de Alimentos;</w:t>
+              <w:t>Alterar Limite;</w:t>
             </w:r>
           </w:p>
           <w:p>
@@ -2954,27 +2781,6 @@
               <w:rPr>
                 <w:lang w:val="pt-BR"/>
               </w:rPr>
-              <w:t>Alterar Limite;</w:t>
-            </w:r>
-          </w:p>
-          <w:p>
-            <w:pPr>
-              <w:pStyle w:val="WW-Tabela"/>
-              <w:numPr>
-                <w:ilvl w:val="0"/>
-                <w:numId w:val="14"/>
-              </w:numPr>
-              <w:tabs>
-                <w:tab w:val="right" w:pos="8976"/>
-              </w:tabs>
-              <w:snapToGrid w:val="0"/>
-              <w:ind w:right="5"/>
-              <w:jc w:val="both"/>
-            </w:pPr>
-            <w:r>
-              <w:rPr>
-                <w:lang w:val="pt-BR"/>
-              </w:rPr>
               <w:t xml:space="preserve">Controlar Peso. </w:t>
             </w:r>
           </w:p>
@@ -3062,7 +2868,10 @@
               </w:rPr>
             </w:pPr>
             <w:r>
-              <w:t>10</w:t>
+              <w:rPr>
+                <w:lang w:val="pt-BR"/>
+              </w:rPr>
+              <w:t>29</w:t>
             </w:r>
             <w:r>
               <w:rPr>
@@ -3074,7 +2883,13 @@
               <w:rPr>
                 <w:lang w:val="pt-BR"/>
               </w:rPr>
-              <w:t>11</w:t>
+              <w:t>1</w:t>
+            </w:r>
+            <w:r>
+              <w:rPr>
+                <w:lang w:val="pt-BR"/>
+              </w:rPr>
+              <w:t>0</w:t>
             </w:r>
             <w:r>
               <w:rPr>
@@ -3123,13 +2938,23 @@
             <w:pPr>
               <w:pStyle w:val="WW-ContedodaTabela11111111"/>
               <w:snapToGrid w:val="0"/>
+              <w:ind w:left="230" w:right="5"/>
+              <w:rPr>
+                <w:lang w:val="pt-BR"/>
+              </w:rPr>
+            </w:pPr>
+          </w:p>
+          <w:p>
+            <w:pPr>
+              <w:pStyle w:val="WW-ContedodaTabela11111111"/>
+              <w:snapToGrid w:val="0"/>
               <w:ind w:left="0" w:right="5"/>
             </w:pPr>
             <w:r>
               <w:rPr>
                 <w:lang w:val="pt-BR"/>
               </w:rPr>
-              <w:t xml:space="preserve">     10</w:t>
+              <w:t xml:space="preserve">     12</w:t>
             </w:r>
             <w:r>
               <w:rPr>
@@ -3141,7 +2966,13 @@
               <w:rPr>
                 <w:lang w:val="pt-BR"/>
               </w:rPr>
-              <w:t>12</w:t>
+              <w:t>1</w:t>
+            </w:r>
+            <w:r>
+              <w:rPr>
+                <w:lang w:val="pt-BR"/>
+              </w:rPr>
+              <w:t>1</w:t>
             </w:r>
             <w:r>
               <w:rPr>
@@ -3288,15 +3119,21 @@
               <w:rPr>
                 <w:lang w:val="pt-BR"/>
               </w:rPr>
-              <w:t>15</w:t>
-            </w:r>
-            <w:r>
-              <w:rPr>
-                <w:lang w:val="pt-BR"/>
-              </w:rPr>
-              <w:t>/12</w:t>
+              <w:t>30</w:t>
+            </w:r>
+            <w:r>
+              <w:rPr>
+                <w:lang w:val="pt-BR"/>
+              </w:rPr>
+              <w:t>/1</w:t>
             </w:r>
             <w:bookmarkEnd w:id="2"/>
+            <w:r>
+              <w:rPr>
+                <w:lang w:val="pt-BR"/>
+              </w:rPr>
+              <w:t>1</w:t>
+            </w:r>
             <w:r>
               <w:rPr>
                 <w:lang w:val="pt-BR"/>
@@ -3329,11 +3166,9 @@
               <w:snapToGrid w:val="0"/>
               <w:ind w:left="155" w:right="5"/>
             </w:pPr>
-            <w:proofErr w:type="spellStart"/>
             <w:r>
               <w:t>Implantação</w:t>
             </w:r>
-            <w:proofErr w:type="spellEnd"/>
           </w:p>
         </w:tc>
         <w:tc>
@@ -3359,13 +3194,8 @@
               <w:ind w:left="80" w:right="5"/>
               <w:jc w:val="both"/>
             </w:pPr>
-            <w:proofErr w:type="spellStart"/>
-            <w:r>
-              <w:t>Produto</w:t>
-            </w:r>
-            <w:proofErr w:type="spellEnd"/>
-            <w:r>
-              <w:t xml:space="preserve"> Final</w:t>
+            <w:r>
+              <w:t>Produto Final</w:t>
             </w:r>
           </w:p>
           <w:p>
@@ -3378,11 +3208,9 @@
               <w:ind w:left="80" w:right="5"/>
               <w:jc w:val="both"/>
             </w:pPr>
-            <w:proofErr w:type="spellStart"/>
             <w:r>
               <w:t>Hospedagem</w:t>
             </w:r>
-            <w:proofErr w:type="spellEnd"/>
           </w:p>
         </w:tc>
         <w:tc>
@@ -3409,7 +3237,13 @@
               <w:rPr>
                 <w:lang w:val="pt-BR"/>
               </w:rPr>
-              <w:t>15/12/2015</w:t>
+              <w:t>30/11</w:t>
+            </w:r>
+            <w:r>
+              <w:rPr>
+                <w:lang w:val="pt-BR"/>
+              </w:rPr>
+              <w:t>/2015</w:t>
             </w:r>
           </w:p>
         </w:tc>
@@ -3449,19 +3283,8 @@
           <w:iCs/>
           <w:lang w:val="pt-BR"/>
         </w:rPr>
-        <w:t xml:space="preserve"> </w:t>
+        <w:t xml:space="preserve"> Deliverables</w:t>
       </w:r>
-      <w:proofErr w:type="spellStart"/>
-      <w:r>
-        <w:rPr>
-          <w:rFonts w:asciiTheme="minorHAnsi" w:eastAsiaTheme="minorHAnsi" w:hAnsiTheme="minorHAnsi" w:cstheme="minorBidi"/>
-          <w:i/>
-          <w:iCs/>
-          <w:lang w:val="pt-BR"/>
-        </w:rPr>
-        <w:t>Deliverables</w:t>
-      </w:r>
-      <w:proofErr w:type="spellEnd"/>
       <w:r>
         <w:rPr>
           <w:rFonts w:asciiTheme="minorHAnsi" w:eastAsiaTheme="minorHAnsi" w:hAnsiTheme="minorHAnsi" w:cstheme="minorBidi"/>
@@ -3500,23 +3323,7 @@
         <w:rPr>
           <w:lang w:val="pt-BR"/>
         </w:rPr>
-        <w:t xml:space="preserve">O WBS do projeto está disponível em: </w:t>
-      </w:r>
-      <w:proofErr w:type="spellStart"/>
-      <w:proofErr w:type="gramStart"/>
-      <w:r>
-        <w:rPr>
-          <w:lang w:val="pt-BR"/>
-        </w:rPr>
-        <w:t>WBS_Meus</w:t>
-      </w:r>
-      <w:proofErr w:type="spellEnd"/>
-      <w:proofErr w:type="gramEnd"/>
-      <w:r>
-        <w:rPr>
-          <w:lang w:val="pt-BR"/>
-        </w:rPr>
-        <w:t xml:space="preserve"> Pontos.png</w:t>
+        <w:t>O WBS do projeto está disponível em: WBS_Meus Pontos.png</w:t>
       </w:r>
     </w:p>
     <w:p>
@@ -3676,189 +3483,7 @@
           <w:szCs w:val="20"/>
           <w:lang w:eastAsia="ar-SA"/>
         </w:rPr>
-        <w:t xml:space="preserve">&lt;A execução do presente projeto terá como referência a metodologia de desenvolvimento de sistemas padrão, baseado no RUP – </w:t>
-      </w:r>
-      <w:proofErr w:type="spellStart"/>
-      <w:r>
-        <w:rPr>
-          <w:rFonts w:eastAsia="Times New Roman" w:cs="Times New Roman"/>
-          <w:i/>
-          <w:iCs/>
-          <w:color w:val="000080"/>
-          <w:sz w:val="20"/>
-          <w:szCs w:val="20"/>
-          <w:lang w:eastAsia="ar-SA"/>
-        </w:rPr>
-        <w:t>Rational</w:t>
-      </w:r>
-      <w:proofErr w:type="spellEnd"/>
-      <w:r>
-        <w:rPr>
-          <w:rFonts w:eastAsia="Times New Roman" w:cs="Times New Roman"/>
-          <w:i/>
-          <w:iCs/>
-          <w:color w:val="000080"/>
-          <w:sz w:val="20"/>
-          <w:szCs w:val="20"/>
-          <w:lang w:eastAsia="ar-SA"/>
-        </w:rPr>
-        <w:t xml:space="preserve"> </w:t>
-      </w:r>
-      <w:proofErr w:type="spellStart"/>
-      <w:r>
-        <w:rPr>
-          <w:rFonts w:eastAsia="Times New Roman" w:cs="Times New Roman"/>
-          <w:i/>
-          <w:iCs/>
-          <w:color w:val="000080"/>
-          <w:sz w:val="20"/>
-          <w:szCs w:val="20"/>
-          <w:lang w:eastAsia="ar-SA"/>
-        </w:rPr>
-        <w:t>Unified</w:t>
-      </w:r>
-      <w:proofErr w:type="spellEnd"/>
-      <w:r>
-        <w:rPr>
-          <w:rFonts w:eastAsia="Times New Roman" w:cs="Times New Roman"/>
-          <w:i/>
-          <w:iCs/>
-          <w:color w:val="000080"/>
-          <w:sz w:val="20"/>
-          <w:szCs w:val="20"/>
-          <w:lang w:eastAsia="ar-SA"/>
-        </w:rPr>
-        <w:t xml:space="preserve"> </w:t>
-      </w:r>
-      <w:proofErr w:type="spellStart"/>
-      <w:r>
-        <w:rPr>
-          <w:rFonts w:eastAsia="Times New Roman" w:cs="Times New Roman"/>
-          <w:i/>
-          <w:iCs/>
-          <w:color w:val="000080"/>
-          <w:sz w:val="20"/>
-          <w:szCs w:val="20"/>
-          <w:lang w:eastAsia="ar-SA"/>
-        </w:rPr>
-        <w:t>Process</w:t>
-      </w:r>
-      <w:proofErr w:type="spellEnd"/>
-      <w:r>
-        <w:rPr>
-          <w:rFonts w:eastAsia="Times New Roman" w:cs="Times New Roman"/>
-          <w:i/>
-          <w:iCs/>
-          <w:color w:val="000080"/>
-          <w:sz w:val="20"/>
-          <w:szCs w:val="20"/>
-          <w:lang w:eastAsia="ar-SA"/>
-        </w:rPr>
-        <w:t>, framework para construção de processos de engenharia de software da IBM/</w:t>
-      </w:r>
-      <w:proofErr w:type="spellStart"/>
-      <w:r>
-        <w:rPr>
-          <w:rFonts w:eastAsia="Times New Roman" w:cs="Times New Roman"/>
-          <w:i/>
-          <w:iCs/>
-          <w:color w:val="000080"/>
-          <w:sz w:val="20"/>
-          <w:szCs w:val="20"/>
-          <w:lang w:eastAsia="ar-SA"/>
-        </w:rPr>
-        <w:t>Rational</w:t>
-      </w:r>
-      <w:proofErr w:type="spellEnd"/>
-      <w:r>
-        <w:rPr>
-          <w:rFonts w:eastAsia="Times New Roman" w:cs="Times New Roman"/>
-          <w:i/>
-          <w:iCs/>
-          <w:color w:val="000080"/>
-          <w:sz w:val="20"/>
-          <w:szCs w:val="20"/>
-          <w:lang w:eastAsia="ar-SA"/>
-        </w:rPr>
-        <w:t xml:space="preserve">, utilizando também aspectos do Project Management </w:t>
-      </w:r>
-      <w:proofErr w:type="spellStart"/>
-      <w:r>
-        <w:rPr>
-          <w:rFonts w:eastAsia="Times New Roman" w:cs="Times New Roman"/>
-          <w:i/>
-          <w:iCs/>
-          <w:color w:val="000080"/>
-          <w:sz w:val="20"/>
-          <w:szCs w:val="20"/>
-          <w:lang w:eastAsia="ar-SA"/>
-        </w:rPr>
-        <w:t>Body</w:t>
-      </w:r>
-      <w:proofErr w:type="spellEnd"/>
-      <w:r>
-        <w:rPr>
-          <w:rFonts w:eastAsia="Times New Roman" w:cs="Times New Roman"/>
-          <w:i/>
-          <w:iCs/>
-          <w:color w:val="000080"/>
-          <w:sz w:val="20"/>
-          <w:szCs w:val="20"/>
-          <w:lang w:eastAsia="ar-SA"/>
-        </w:rPr>
-        <w:t xml:space="preserve"> </w:t>
-      </w:r>
-      <w:proofErr w:type="spellStart"/>
-      <w:r>
-        <w:rPr>
-          <w:rFonts w:eastAsia="Times New Roman" w:cs="Times New Roman"/>
-          <w:i/>
-          <w:iCs/>
-          <w:color w:val="000080"/>
-          <w:sz w:val="20"/>
-          <w:szCs w:val="20"/>
-          <w:lang w:eastAsia="ar-SA"/>
-        </w:rPr>
-        <w:t>of</w:t>
-      </w:r>
-      <w:proofErr w:type="spellEnd"/>
-      <w:r>
-        <w:rPr>
-          <w:rFonts w:eastAsia="Times New Roman" w:cs="Times New Roman"/>
-          <w:i/>
-          <w:iCs/>
-          <w:color w:val="000080"/>
-          <w:sz w:val="20"/>
-          <w:szCs w:val="20"/>
-          <w:lang w:eastAsia="ar-SA"/>
-        </w:rPr>
-        <w:t xml:space="preserve"> </w:t>
-      </w:r>
-      <w:proofErr w:type="spellStart"/>
-      <w:r>
-        <w:rPr>
-          <w:rFonts w:eastAsia="Times New Roman" w:cs="Times New Roman"/>
-          <w:i/>
-          <w:iCs/>
-          <w:color w:val="000080"/>
-          <w:sz w:val="20"/>
-          <w:szCs w:val="20"/>
-          <w:lang w:eastAsia="ar-SA"/>
-        </w:rPr>
-        <w:t>Knowledge</w:t>
-      </w:r>
-      <w:proofErr w:type="spellEnd"/>
-      <w:r>
-        <w:rPr>
-          <w:rFonts w:eastAsia="Times New Roman" w:cs="Times New Roman"/>
-          <w:i/>
-          <w:iCs/>
-          <w:color w:val="000080"/>
-          <w:sz w:val="20"/>
-          <w:szCs w:val="20"/>
-          <w:lang w:eastAsia="ar-SA"/>
-        </w:rPr>
-        <w:t xml:space="preserve"> – PMBOK.</w:t>
+        <w:t>&lt;A execução do presente projeto terá como referência a metodologia de desenvolvimento de sistemas padrão, baseado no RUP – Rational Unified Process, framework para construção de processos de engenharia de software da IBM/Rational, utilizando também aspectos do Project Management Body of Knowledge – PMBOK.</w:t>
       </w:r>
     </w:p>
     <w:p>
@@ -3988,33 +3613,7 @@
           <w:szCs w:val="20"/>
           <w:lang w:eastAsia="ar-SA"/>
         </w:rPr>
-        <w:t xml:space="preserve">Fase de Concepção – Onde </w:t>
-      </w:r>
-      <w:proofErr w:type="gramStart"/>
-      <w:r>
-        <w:rPr>
-          <w:rFonts w:eastAsia="Times New Roman" w:cs="Times New Roman"/>
-          <w:i/>
-          <w:iCs/>
-          <w:color w:val="000080"/>
-          <w:sz w:val="20"/>
-          <w:szCs w:val="20"/>
-          <w:lang w:eastAsia="ar-SA"/>
-        </w:rPr>
-        <w:t>são</w:t>
-      </w:r>
-      <w:proofErr w:type="gramEnd"/>
-      <w:r>
-        <w:rPr>
-          <w:rFonts w:eastAsia="Times New Roman" w:cs="Times New Roman"/>
-          <w:i/>
-          <w:iCs/>
-          <w:color w:val="000080"/>
-          <w:sz w:val="20"/>
-          <w:szCs w:val="20"/>
-          <w:lang w:eastAsia="ar-SA"/>
-        </w:rPr>
-        <w:t xml:space="preserve"> realizados a análise de viabilidade e definição do escopo do projeto;</w:t>
+        <w:t>Fase de Concepção – Onde são realizados a análise de viabilidade e definição do escopo do projeto;</w:t>
       </w:r>
     </w:p>
     <w:p>
@@ -4141,33 +3740,7 @@
           <w:szCs w:val="20"/>
           <w:lang w:eastAsia="ar-SA"/>
         </w:rPr>
-        <w:t xml:space="preserve">Fase de Construção – Baseado no desenvolvimento iterativo, esta fase consiste na </w:t>
-      </w:r>
-      <w:proofErr w:type="gramStart"/>
-      <w:r>
-        <w:rPr>
-          <w:rFonts w:eastAsia="Times New Roman" w:cs="Times New Roman"/>
-          <w:i/>
-          <w:iCs/>
-          <w:color w:val="000080"/>
-          <w:sz w:val="20"/>
-          <w:szCs w:val="20"/>
-          <w:lang w:eastAsia="ar-SA"/>
-        </w:rPr>
-        <w:t>implementação</w:t>
-      </w:r>
-      <w:proofErr w:type="gramEnd"/>
-      <w:r>
-        <w:rPr>
-          <w:rFonts w:eastAsia="Times New Roman" w:cs="Times New Roman"/>
-          <w:i/>
-          <w:iCs/>
-          <w:color w:val="000080"/>
-          <w:sz w:val="20"/>
-          <w:szCs w:val="20"/>
-          <w:lang w:eastAsia="ar-SA"/>
-        </w:rPr>
-        <w:t xml:space="preserve"> efetiva da solução, até que a mesma se torne um produto final;</w:t>
+        <w:t>Fase de Construção – Baseado no desenvolvimento iterativo, esta fase consiste na implementação efetiva da solução, até que a mesma se torne um produto final;</w:t>
       </w:r>
     </w:p>
     <w:p>
@@ -4224,33 +3797,7 @@
           <w:szCs w:val="20"/>
           <w:lang w:eastAsia="ar-SA"/>
         </w:rPr>
-        <w:t xml:space="preserve">Fase de Transição – Compreende aspectos relacionados </w:t>
-      </w:r>
-      <w:proofErr w:type="gramStart"/>
-      <w:r>
-        <w:rPr>
-          <w:rFonts w:eastAsia="Times New Roman" w:cs="Times New Roman"/>
-          <w:i/>
-          <w:iCs/>
-          <w:color w:val="000080"/>
-          <w:sz w:val="20"/>
-          <w:szCs w:val="20"/>
-          <w:lang w:eastAsia="ar-SA"/>
-        </w:rPr>
-        <w:t>a</w:t>
-      </w:r>
-      <w:proofErr w:type="gramEnd"/>
-      <w:r>
-        <w:rPr>
-          <w:rFonts w:eastAsia="Times New Roman" w:cs="Times New Roman"/>
-          <w:i/>
-          <w:iCs/>
-          <w:color w:val="000080"/>
-          <w:sz w:val="20"/>
-          <w:szCs w:val="20"/>
-          <w:lang w:eastAsia="ar-SA"/>
-        </w:rPr>
-        <w:t xml:space="preserve"> disponibilização da solução em ambiente de produção.</w:t>
+        <w:t>Fase de Transição – Compreende aspectos relacionados a disponibilização da solução em ambiente de produção.</w:t>
       </w:r>
     </w:p>
     <w:p>
@@ -4587,19 +4134,8 @@
                 <w:szCs w:val="20"/>
                 <w:lang w:eastAsia="ar-SA"/>
               </w:rPr>
-              <w:t xml:space="preserve">Iteração </w:t>
-            </w:r>
-            <w:proofErr w:type="gramStart"/>
-            <w:r>
-              <w:rPr>
-                <w:rFonts w:ascii="Times New Roman" w:eastAsia="Times New Roman" w:hAnsi="Times New Roman" w:cs="Times New Roman"/>
-                <w:sz w:val="20"/>
-                <w:szCs w:val="20"/>
-                <w:lang w:eastAsia="ar-SA"/>
-              </w:rPr>
-              <w:t>1</w:t>
-            </w:r>
-            <w:proofErr w:type="gramEnd"/>
+              <w:t>Iteração 1</w:t>
+            </w:r>
           </w:p>
         </w:tc>
         <w:tc>
@@ -4823,19 +4359,8 @@
                 <w:szCs w:val="20"/>
                 <w:lang w:eastAsia="ar-SA"/>
               </w:rPr>
-              <w:t xml:space="preserve">Iteração </w:t>
-            </w:r>
-            <w:proofErr w:type="gramStart"/>
-            <w:r>
-              <w:rPr>
-                <w:rFonts w:ascii="Times New Roman" w:eastAsia="Times New Roman" w:hAnsi="Times New Roman" w:cs="Times New Roman"/>
-                <w:sz w:val="20"/>
-                <w:szCs w:val="20"/>
-                <w:lang w:eastAsia="ar-SA"/>
-              </w:rPr>
-              <w:t>1</w:t>
-            </w:r>
-            <w:proofErr w:type="gramEnd"/>
+              <w:t>Iteração 1</w:t>
+            </w:r>
           </w:p>
           <w:p>
             <w:pPr>
@@ -4890,27 +4415,7 @@
                 <w:szCs w:val="20"/>
                 <w:lang w:eastAsia="ar-SA"/>
               </w:rPr>
-              <w:t xml:space="preserve">Iteração </w:t>
-            </w:r>
-            <w:proofErr w:type="gramStart"/>
-            <w:r>
-              <w:rPr>
-                <w:rFonts w:ascii="Times New Roman" w:eastAsia="Times New Roman" w:hAnsi="Times New Roman" w:cs="Times New Roman"/>
-                <w:sz w:val="20"/>
-                <w:szCs w:val="20"/>
-                <w:lang w:eastAsia="ar-SA"/>
-              </w:rPr>
-              <w:t>2</w:t>
-            </w:r>
-            <w:proofErr w:type="gramEnd"/>
-            <w:r>
-              <w:rPr>
-                <w:rFonts w:ascii="Times New Roman" w:eastAsia="Times New Roman" w:hAnsi="Times New Roman" w:cs="Times New Roman"/>
-                <w:sz w:val="20"/>
-                <w:szCs w:val="20"/>
-                <w:lang w:eastAsia="ar-SA"/>
-              </w:rPr>
-              <w:t xml:space="preserve"> </w:t>
+              <w:t xml:space="preserve">Iteração 2 </w:t>
             </w:r>
           </w:p>
         </w:tc>
@@ -5232,43 +4737,7 @@
                 <w:szCs w:val="20"/>
                 <w:lang w:eastAsia="ar-SA"/>
               </w:rPr>
-              <w:t>02</w:t>
-            </w:r>
-            <w:r>
-              <w:rPr>
-                <w:rFonts w:ascii="Times New Roman" w:eastAsia="Times New Roman" w:hAnsi="Times New Roman" w:cs="Times New Roman"/>
-                <w:sz w:val="20"/>
-                <w:szCs w:val="20"/>
-                <w:lang w:eastAsia="ar-SA"/>
-              </w:rPr>
-              <w:t xml:space="preserve"> </w:t>
-            </w:r>
-            <w:r>
-              <w:rPr>
-                <w:rFonts w:ascii="Times New Roman" w:eastAsia="Times New Roman" w:hAnsi="Times New Roman" w:cs="Times New Roman"/>
-                <w:sz w:val="20"/>
-                <w:szCs w:val="20"/>
-                <w:lang w:eastAsia="ar-SA"/>
-              </w:rPr>
-              <w:t>me</w:t>
-            </w:r>
-            <w:r>
-              <w:rPr>
-                <w:rFonts w:ascii="Times New Roman" w:eastAsia="Times New Roman" w:hAnsi="Times New Roman" w:cs="Times New Roman"/>
-                <w:sz w:val="20"/>
-                <w:szCs w:val="20"/>
-                <w:lang w:eastAsia="ar-SA"/>
-              </w:rPr>
-              <w:t>s</w:t>
-            </w:r>
-            <w:r>
-              <w:rPr>
-                <w:rFonts w:ascii="Times New Roman" w:eastAsia="Times New Roman" w:hAnsi="Times New Roman" w:cs="Times New Roman"/>
-                <w:sz w:val="20"/>
-                <w:szCs w:val="20"/>
-                <w:lang w:eastAsia="ar-SA"/>
-              </w:rPr>
-              <w:t>es</w:t>
+              <w:t>01 mês</w:t>
             </w:r>
           </w:p>
         </w:tc>
@@ -5369,19 +4838,8 @@
                 <w:szCs w:val="20"/>
                 <w:lang w:eastAsia="ar-SA"/>
               </w:rPr>
-              <w:t xml:space="preserve">Iteração </w:t>
-            </w:r>
-            <w:proofErr w:type="gramStart"/>
-            <w:r>
-              <w:rPr>
-                <w:rFonts w:ascii="Times New Roman" w:eastAsia="Times New Roman" w:hAnsi="Times New Roman" w:cs="Times New Roman"/>
-                <w:sz w:val="20"/>
-                <w:szCs w:val="20"/>
-                <w:lang w:eastAsia="ar-SA"/>
-              </w:rPr>
-              <w:t>1</w:t>
-            </w:r>
-            <w:proofErr w:type="gramEnd"/>
+              <w:t>Iteração 1</w:t>
+            </w:r>
           </w:p>
           <w:p>
             <w:pPr>
@@ -5484,19 +4942,8 @@
                 <w:szCs w:val="20"/>
                 <w:lang w:eastAsia="ar-SA"/>
               </w:rPr>
-              <w:t xml:space="preserve">Iteração </w:t>
-            </w:r>
-            <w:proofErr w:type="gramStart"/>
-            <w:r>
-              <w:rPr>
-                <w:rFonts w:ascii="Times New Roman" w:eastAsia="Times New Roman" w:hAnsi="Times New Roman" w:cs="Times New Roman"/>
-                <w:sz w:val="20"/>
-                <w:szCs w:val="20"/>
-                <w:lang w:eastAsia="ar-SA"/>
-              </w:rPr>
-              <w:t>2</w:t>
-            </w:r>
-            <w:proofErr w:type="gramEnd"/>
+              <w:t>Iteração 2</w:t>
+            </w:r>
           </w:p>
           <w:p>
             <w:pPr>
@@ -5582,19 +5029,8 @@
                 <w:szCs w:val="20"/>
                 <w:lang w:eastAsia="ar-SA"/>
               </w:rPr>
-              <w:t xml:space="preserve">Iteração </w:t>
-            </w:r>
-            <w:proofErr w:type="gramStart"/>
-            <w:r>
-              <w:rPr>
-                <w:rFonts w:ascii="Times New Roman" w:eastAsia="Times New Roman" w:hAnsi="Times New Roman" w:cs="Times New Roman"/>
-                <w:sz w:val="20"/>
-                <w:szCs w:val="20"/>
-                <w:lang w:eastAsia="ar-SA"/>
-              </w:rPr>
-              <w:t>3</w:t>
-            </w:r>
-            <w:proofErr w:type="gramEnd"/>
+              <w:t>Iteração 3</w:t>
+            </w:r>
           </w:p>
         </w:tc>
         <w:tc>
@@ -5951,7 +5387,7 @@
                 <w:szCs w:val="20"/>
                 <w:lang w:eastAsia="ar-SA"/>
               </w:rPr>
-              <w:t>02 me</w:t>
+              <w:t>0</w:t>
             </w:r>
             <w:r>
               <w:rPr>
@@ -5960,7 +5396,7 @@
                 <w:szCs w:val="20"/>
                 <w:lang w:eastAsia="ar-SA"/>
               </w:rPr>
-              <w:t>s</w:t>
+              <w:t>1</w:t>
             </w:r>
             <w:r>
               <w:rPr>
@@ -5969,7 +5405,16 @@
                 <w:szCs w:val="20"/>
                 <w:lang w:eastAsia="ar-SA"/>
               </w:rPr>
-              <w:t>es</w:t>
+              <w:t xml:space="preserve"> </w:t>
+            </w:r>
+            <w:r>
+              <w:rPr>
+                <w:rFonts w:ascii="Times New Roman" w:eastAsia="Times New Roman" w:hAnsi="Times New Roman" w:cs="Times New Roman"/>
+                <w:sz w:val="20"/>
+                <w:szCs w:val="20"/>
+                <w:lang w:eastAsia="ar-SA"/>
+              </w:rPr>
+              <w:t>mês</w:t>
             </w:r>
           </w:p>
           <w:p>
@@ -6045,20 +5490,12 @@
               <w:snapToGrid w:val="0"/>
               <w:jc w:val="both"/>
               <w:rPr>
-                <w:rFonts w:ascii="Times New Roman" w:hAnsi="Times New Roman" w:cs="Times New Roman"/>
-                <w:sz w:val="20"/>
-                <w:szCs w:val="20"/>
-              </w:rPr>
-            </w:pPr>
-            <w:r>
-              <w:rPr>
                 <w:rFonts w:ascii="Times New Roman" w:eastAsia="Times New Roman" w:hAnsi="Times New Roman" w:cs="Times New Roman"/>
                 <w:sz w:val="20"/>
                 <w:szCs w:val="20"/>
                 <w:lang w:eastAsia="ar-SA"/>
               </w:rPr>
-              <w:t>01 mês</w:t>
-            </w:r>
+            </w:pPr>
           </w:p>
           <w:p>
             <w:pPr>
@@ -6069,12 +5506,20 @@
               <w:snapToGrid w:val="0"/>
               <w:jc w:val="both"/>
               <w:rPr>
+                <w:rFonts w:ascii="Times New Roman" w:hAnsi="Times New Roman" w:cs="Times New Roman"/>
+                <w:sz w:val="20"/>
+                <w:szCs w:val="20"/>
+              </w:rPr>
+            </w:pPr>
+            <w:r>
+              <w:rPr>
                 <w:rFonts w:ascii="Times New Roman" w:eastAsia="Times New Roman" w:hAnsi="Times New Roman" w:cs="Times New Roman"/>
                 <w:sz w:val="20"/>
                 <w:szCs w:val="20"/>
                 <w:lang w:eastAsia="ar-SA"/>
               </w:rPr>
-            </w:pPr>
+              <w:t>01 mês</w:t>
+            </w:r>
           </w:p>
           <w:p>
             <w:pPr>
@@ -6139,22 +5584,15 @@
                 <w:lang w:eastAsia="ar-SA"/>
               </w:rPr>
             </w:pPr>
-          </w:p>
-          <w:p>
-            <w:pPr>
-              <w:tabs>
-                <w:tab w:val="left" w:pos="400"/>
-                <w:tab w:val="right" w:leader="dot" w:pos="9360"/>
-              </w:tabs>
-              <w:snapToGrid w:val="0"/>
-              <w:jc w:val="both"/>
+            <w:r>
               <w:rPr>
                 <w:rFonts w:ascii="Times New Roman" w:eastAsia="Times New Roman" w:hAnsi="Times New Roman" w:cs="Times New Roman"/>
                 <w:sz w:val="20"/>
                 <w:szCs w:val="20"/>
                 <w:lang w:eastAsia="ar-SA"/>
               </w:rPr>
-            </w:pPr>
+              <w:t>0</w:t>
+            </w:r>
             <w:r>
               <w:rPr>
                 <w:rFonts w:ascii="Times New Roman" w:eastAsia="Times New Roman" w:hAnsi="Times New Roman" w:cs="Times New Roman"/>
@@ -6162,7 +5600,7 @@
                 <w:szCs w:val="20"/>
                 <w:lang w:eastAsia="ar-SA"/>
               </w:rPr>
-              <w:t>01 mês</w:t>
+              <w:t>1 mês</w:t>
             </w:r>
           </w:p>
         </w:tc>
@@ -6261,19 +5699,8 @@
                 <w:szCs w:val="20"/>
                 <w:lang w:eastAsia="ar-SA"/>
               </w:rPr>
-              <w:t xml:space="preserve">Iteração </w:t>
-            </w:r>
-            <w:proofErr w:type="gramStart"/>
-            <w:r>
-              <w:rPr>
-                <w:rFonts w:ascii="Times New Roman" w:eastAsia="Times New Roman" w:hAnsi="Times New Roman" w:cs="Times New Roman"/>
-                <w:sz w:val="20"/>
-                <w:szCs w:val="20"/>
-                <w:lang w:eastAsia="ar-SA"/>
-              </w:rPr>
-              <w:t>1</w:t>
-            </w:r>
-            <w:proofErr w:type="gramEnd"/>
+              <w:t>Iteração 1</w:t>
+            </w:r>
           </w:p>
           <w:p>
             <w:pPr>
@@ -6344,19 +5771,8 @@
                 <w:szCs w:val="20"/>
                 <w:lang w:eastAsia="ar-SA"/>
               </w:rPr>
-              <w:t xml:space="preserve">Iteração </w:t>
-            </w:r>
-            <w:proofErr w:type="gramStart"/>
-            <w:r>
-              <w:rPr>
-                <w:rFonts w:ascii="Times New Roman" w:eastAsia="Times New Roman" w:hAnsi="Times New Roman" w:cs="Times New Roman"/>
-                <w:sz w:val="20"/>
-                <w:szCs w:val="20"/>
-                <w:lang w:eastAsia="ar-SA"/>
-              </w:rPr>
-              <w:t>2</w:t>
-            </w:r>
-            <w:proofErr w:type="gramEnd"/>
+              <w:t>Iteração 2</w:t>
+            </w:r>
           </w:p>
           <w:p>
             <w:pPr>
@@ -6779,23 +6195,7 @@
         <w:rPr>
           <w:lang w:val="pt-BR"/>
         </w:rPr>
-        <w:t xml:space="preserve"> </w:t>
-      </w:r>
-      <w:proofErr w:type="spellStart"/>
-      <w:proofErr w:type="gramStart"/>
-      <w:r>
-        <w:rPr>
-          <w:lang w:val="pt-BR"/>
-        </w:rPr>
-        <w:t>Cronograma_Meus</w:t>
-      </w:r>
-      <w:proofErr w:type="spellEnd"/>
-      <w:proofErr w:type="gramEnd"/>
-      <w:r>
-        <w:rPr>
-          <w:lang w:val="pt-BR"/>
-        </w:rPr>
-        <w:t xml:space="preserve"> Pontos.xls</w:t>
+        <w:t xml:space="preserve"> Cronograma_Meus Pontos.xls</w:t>
       </w:r>
     </w:p>
     <w:p>
@@ -6832,42 +6232,12 @@
         </w:rPr>
         <w:t xml:space="preserve"> </w:t>
       </w:r>
-      <w:proofErr w:type="spellStart"/>
       <w:r>
         <w:rPr>
           <w:rFonts w:ascii="Times New Roman" w:hAnsi="Times New Roman"/>
         </w:rPr>
-        <w:t>Periodicidade</w:t>
+        <w:t>Periodicidade das reuniões de acompanhamento</w:t>
       </w:r>
-      <w:proofErr w:type="spellEnd"/>
-      <w:r>
-        <w:rPr>
-          <w:rFonts w:ascii="Times New Roman" w:hAnsi="Times New Roman"/>
-        </w:rPr>
-        <w:t xml:space="preserve"> das </w:t>
-      </w:r>
-      <w:proofErr w:type="spellStart"/>
-      <w:r>
-        <w:rPr>
-          <w:rFonts w:ascii="Times New Roman" w:hAnsi="Times New Roman"/>
-        </w:rPr>
-        <w:t>reuniões</w:t>
-      </w:r>
-      <w:proofErr w:type="spellEnd"/>
-      <w:r>
-        <w:rPr>
-          <w:rFonts w:ascii="Times New Roman" w:hAnsi="Times New Roman"/>
-        </w:rPr>
-        <w:t xml:space="preserve"> de </w:t>
-      </w:r>
-      <w:proofErr w:type="spellStart"/>
-      <w:r>
-        <w:rPr>
-          <w:rFonts w:ascii="Times New Roman" w:hAnsi="Times New Roman"/>
-        </w:rPr>
-        <w:t>acompanhamento</w:t>
-      </w:r>
-      <w:proofErr w:type="spellEnd"/>
     </w:p>
     <w:p>
       <w:pPr>
@@ -7319,18 +6689,8 @@
                 <w:color w:val="auto"/>
                 <w:lang w:val="pt-BR"/>
               </w:rPr>
-              <w:t xml:space="preserve">Reuniões de </w:t>
-            </w:r>
-            <w:proofErr w:type="spellStart"/>
-            <w:r>
-              <w:rPr>
-                <w:iCs/>
-                <w:color w:val="auto"/>
-                <w:lang w:val="pt-BR"/>
-              </w:rPr>
-              <w:t>Milestones</w:t>
-            </w:r>
-            <w:proofErr w:type="spellEnd"/>
+              <w:t>Reuniões de Milestones</w:t>
+            </w:r>
           </w:p>
         </w:tc>
         <w:tc>
@@ -7418,27 +6778,7 @@
           <w:szCs w:val="20"/>
           <w:lang w:eastAsia="ar-SA"/>
         </w:rPr>
-        <w:t>A seção de comunicação do projeto</w:t>
-      </w:r>
-      <w:proofErr w:type="gramStart"/>
-      <w:r>
-        <w:rPr>
-          <w:rFonts w:ascii="Times New Roman" w:eastAsia="Times New Roman" w:hAnsi="Times New Roman" w:cs="Times New Roman"/>
-          <w:sz w:val="20"/>
-          <w:szCs w:val="20"/>
-          <w:lang w:eastAsia="ar-SA"/>
-        </w:rPr>
-        <w:t>, registra</w:t>
-      </w:r>
-      <w:proofErr w:type="gramEnd"/>
-      <w:r>
-        <w:rPr>
-          <w:rFonts w:ascii="Times New Roman" w:eastAsia="Times New Roman" w:hAnsi="Times New Roman" w:cs="Times New Roman"/>
-          <w:sz w:val="20"/>
-          <w:szCs w:val="20"/>
-          <w:lang w:eastAsia="ar-SA"/>
-        </w:rPr>
-        <w:t xml:space="preserve"> os procedimentos necessários para garantir que a informação gerada pelo projeto seja reunida, gerenciada e distribuída de maneira precisa e adequada entre seus participantes</w:t>
+        <w:t>A seção de comunicação do projeto, registra os procedimentos necessários para garantir que a informação gerada pelo projeto seja reunida, gerenciada e distribuída de maneira precisa e adequada entre seus participantes</w:t>
       </w:r>
       <w:r>
         <w:rPr>
@@ -7644,17 +6984,8 @@
                 <w:b/>
                 <w:bCs/>
               </w:rPr>
-              <w:t xml:space="preserve">Canal de </w:t>
-            </w:r>
-            <w:proofErr w:type="spellStart"/>
-            <w:r>
-              <w:rPr>
-                <w:b/>
-                <w:bCs/>
-              </w:rPr>
-              <w:t>Contato</w:t>
-            </w:r>
-            <w:proofErr w:type="spellEnd"/>
+              <w:t>Canal de Contato</w:t>
+            </w:r>
           </w:p>
           <w:p>
             <w:pPr>
@@ -7961,19 +7292,8 @@
                 <w:color w:val="000080"/>
                 <w:lang w:val="pt-BR"/>
               </w:rPr>
-              <w:t xml:space="preserve">Informar o andamento projeto, entrega de cronogramas, planos e </w:t>
-            </w:r>
-            <w:proofErr w:type="gramStart"/>
-            <w:r>
-              <w:rPr>
-                <w:i/>
-                <w:iCs/>
-                <w:color w:val="000080"/>
-                <w:lang w:val="pt-BR"/>
-              </w:rPr>
-              <w:t>documentos</w:t>
-            </w:r>
-            <w:proofErr w:type="gramEnd"/>
+              <w:t>Informar o andamento projeto, entrega de cronogramas, planos e documentos</w:t>
+            </w:r>
           </w:p>
         </w:tc>
       </w:tr>
@@ -8017,7 +7337,6 @@
                 <w:bCs/>
               </w:rPr>
             </w:pPr>
-            <w:proofErr w:type="spellStart"/>
             <w:r>
               <w:rPr>
                 <w:b/>
@@ -8025,7 +7344,6 @@
               </w:rPr>
               <w:t>Observação</w:t>
             </w:r>
-            <w:proofErr w:type="spellEnd"/>
           </w:p>
         </w:tc>
         <w:tc>
@@ -8211,17 +7529,8 @@
                 <w:b/>
                 <w:bCs/>
               </w:rPr>
-              <w:t xml:space="preserve">Canal de </w:t>
-            </w:r>
-            <w:proofErr w:type="spellStart"/>
-            <w:r>
-              <w:rPr>
-                <w:b/>
-                <w:bCs/>
-              </w:rPr>
-              <w:t>Contato</w:t>
-            </w:r>
-            <w:proofErr w:type="spellEnd"/>
+              <w:t>Canal de Contato</w:t>
+            </w:r>
           </w:p>
           <w:p>
             <w:pPr>
@@ -8263,18 +7572,8 @@
                 <w:iCs/>
                 <w:color w:val="000080"/>
               </w:rPr>
-              <w:t xml:space="preserve">Wagner </w:t>
-            </w:r>
-            <w:proofErr w:type="spellStart"/>
-            <w:r>
-              <w:rPr>
-                <w:i/>
-                <w:iCs/>
-                <w:color w:val="000080"/>
-              </w:rPr>
-              <w:t>Palheta</w:t>
-            </w:r>
-            <w:proofErr w:type="spellEnd"/>
+              <w:t>Wagner Palheta</w:t>
+            </w:r>
           </w:p>
           <w:p>
             <w:pPr>
@@ -8392,23 +7691,13 @@
                 <w:color w:val="000080"/>
               </w:rPr>
             </w:pPr>
-            <w:proofErr w:type="spellStart"/>
             <w:r>
               <w:rPr>
                 <w:i/>
                 <w:iCs/>
                 <w:color w:val="000080"/>
               </w:rPr>
-              <w:t>Lammunier</w:t>
-            </w:r>
-            <w:proofErr w:type="spellEnd"/>
-            <w:r>
-              <w:rPr>
-                <w:i/>
-                <w:iCs/>
-                <w:color w:val="000080"/>
-              </w:rPr>
-              <w:t xml:space="preserve"> Lima</w:t>
+              <w:t>Lammunier Lima</w:t>
             </w:r>
           </w:p>
           <w:p>
@@ -8581,7 +7870,6 @@
                 <w:bCs/>
               </w:rPr>
             </w:pPr>
-            <w:proofErr w:type="spellStart"/>
             <w:r>
               <w:rPr>
                 <w:b/>
@@ -8589,7 +7877,6 @@
               </w:rPr>
               <w:t>Observação</w:t>
             </w:r>
-            <w:proofErr w:type="spellEnd"/>
           </w:p>
         </w:tc>
         <w:tc>
@@ -8832,21 +8119,12 @@
                 <w:bCs/>
               </w:rPr>
             </w:pPr>
-            <w:proofErr w:type="spellStart"/>
             <w:r>
               <w:rPr>
                 <w:b/>
                 <w:bCs/>
               </w:rPr>
-              <w:t>Objetivo</w:t>
-            </w:r>
-            <w:proofErr w:type="spellEnd"/>
-            <w:r>
-              <w:rPr>
-                <w:b/>
-                <w:bCs/>
-              </w:rPr>
-              <w:t xml:space="preserve"> </w:t>
+              <w:t xml:space="preserve">Objetivo </w:t>
             </w:r>
           </w:p>
         </w:tc>
@@ -8932,7 +8210,6 @@
                 <w:bCs/>
               </w:rPr>
             </w:pPr>
-            <w:proofErr w:type="spellStart"/>
             <w:r>
               <w:rPr>
                 <w:b/>
@@ -8940,7 +8217,6 @@
               </w:rPr>
               <w:t>Metodologia</w:t>
             </w:r>
-            <w:proofErr w:type="spellEnd"/>
           </w:p>
         </w:tc>
         <w:tc>
@@ -9043,7 +8319,6 @@
                 <w:bCs/>
               </w:rPr>
             </w:pPr>
-            <w:proofErr w:type="spellStart"/>
             <w:r>
               <w:rPr>
                 <w:b/>
@@ -9051,7 +8326,6 @@
               </w:rPr>
               <w:t>Responsável</w:t>
             </w:r>
-            <w:proofErr w:type="spellEnd"/>
           </w:p>
         </w:tc>
         <w:tc>
@@ -9080,7 +8354,6 @@
                 <w:lang w:val="pt-BR"/>
               </w:rPr>
             </w:pPr>
-            <w:proofErr w:type="spellStart"/>
             <w:r>
               <w:rPr>
                 <w:i/>
@@ -9088,17 +8361,7 @@
                 <w:color w:val="000080"/>
                 <w:lang w:val="pt-BR"/>
               </w:rPr>
-              <w:t>Adenilton</w:t>
-            </w:r>
-            <w:proofErr w:type="spellEnd"/>
-            <w:r>
-              <w:rPr>
-                <w:i/>
-                <w:iCs/>
-                <w:color w:val="000080"/>
-                <w:lang w:val="pt-BR"/>
-              </w:rPr>
-              <w:t xml:space="preserve"> Barroso</w:t>
+              <w:t>Adenilton Barroso</w:t>
             </w:r>
           </w:p>
         </w:tc>
@@ -9147,7 +8410,6 @@
                 <w:bCs/>
               </w:rPr>
             </w:pPr>
-            <w:proofErr w:type="spellStart"/>
             <w:r>
               <w:rPr>
                 <w:b/>
@@ -9155,7 +8417,6 @@
               </w:rPr>
               <w:t>Envolvidos</w:t>
             </w:r>
-            <w:proofErr w:type="spellEnd"/>
           </w:p>
         </w:tc>
         <w:tc>
@@ -9192,19 +8453,8 @@
                 <w:color w:val="000080"/>
                 <w:lang w:val="pt-BR"/>
               </w:rPr>
-              <w:t xml:space="preserve">Gerente de Projeto, </w:t>
-            </w:r>
-            <w:proofErr w:type="gramStart"/>
-            <w:r>
-              <w:rPr>
-                <w:i/>
-                <w:iCs/>
-                <w:color w:val="000080"/>
-                <w:lang w:val="pt-BR"/>
-              </w:rPr>
-              <w:t>Desenvolvedores</w:t>
-            </w:r>
-            <w:proofErr w:type="gramEnd"/>
+              <w:t>Gerente de Projeto, Desenvolvedores</w:t>
+            </w:r>
           </w:p>
         </w:tc>
       </w:tr>
@@ -9253,21 +8503,12 @@
                 <w:lang w:val="pt-BR"/>
               </w:rPr>
             </w:pPr>
-            <w:proofErr w:type="spellStart"/>
             <w:r>
               <w:rPr>
                 <w:i w:val="0"/>
                 <w:lang w:val="pt-BR"/>
               </w:rPr>
-              <w:t>Peridiocidade</w:t>
-            </w:r>
-            <w:proofErr w:type="spellEnd"/>
-            <w:r>
-              <w:rPr>
-                <w:i w:val="0"/>
-                <w:lang w:val="pt-BR"/>
-              </w:rPr>
-              <w:t xml:space="preserve"> de realização</w:t>
+              <w:t>Peridiocidade de realização</w:t>
             </w:r>
           </w:p>
         </w:tc>
@@ -9296,7 +8537,6 @@
                 <w:color w:val="000080"/>
               </w:rPr>
             </w:pPr>
-            <w:proofErr w:type="spellStart"/>
             <w:r>
               <w:rPr>
                 <w:i/>
@@ -9305,7 +8545,6 @@
               </w:rPr>
               <w:t>Semanal</w:t>
             </w:r>
-            <w:proofErr w:type="spellEnd"/>
           </w:p>
         </w:tc>
       </w:tr>
@@ -9528,7 +8767,6 @@
                 <w:lang w:val="en-US" w:eastAsia="ar-SA"/>
               </w:rPr>
             </w:pPr>
-            <w:proofErr w:type="spellStart"/>
             <w:r>
               <w:rPr>
                 <w:rFonts w:eastAsia="Times New Roman" w:cs="Arial"/>
@@ -9538,21 +8776,8 @@
                 <w:szCs w:val="20"/>
                 <w:lang w:val="en-US" w:eastAsia="ar-SA"/>
               </w:rPr>
-              <w:t>Procedimento</w:t>
-            </w:r>
-            <w:proofErr w:type="spellEnd"/>
-            <w:r>
-              <w:rPr>
-                <w:rFonts w:eastAsia="Times New Roman" w:cs="Arial"/>
-                <w:b/>
-                <w:bCs/>
-                <w:sz w:val="20"/>
-                <w:szCs w:val="20"/>
-                <w:lang w:val="en-US" w:eastAsia="ar-SA"/>
-              </w:rPr>
-              <w:t xml:space="preserve">: </w:t>
-            </w:r>
-            <w:proofErr w:type="spellStart"/>
+              <w:t xml:space="preserve">Procedimento: </w:t>
+            </w:r>
             <w:r>
               <w:rPr>
                 <w:rFonts w:eastAsia="Times New Roman" w:cs="Arial"/>
@@ -9565,39 +8790,8 @@
                 <w:szCs w:val="20"/>
                 <w:lang w:val="en-US" w:eastAsia="ar-SA"/>
               </w:rPr>
-              <w:t>Reuniões</w:t>
-            </w:r>
-            <w:proofErr w:type="spellEnd"/>
-            <w:r>
-              <w:rPr>
-                <w:rFonts w:eastAsia="Times New Roman" w:cs="Arial"/>
-                <w:b/>
-                <w:bCs/>
-                <w:i/>
-                <w:iCs/>
-                <w:color w:val="000080"/>
-                <w:sz w:val="20"/>
-                <w:szCs w:val="20"/>
-                <w:lang w:val="en-US" w:eastAsia="ar-SA"/>
-              </w:rPr>
-              <w:t xml:space="preserve"> de </w:t>
-            </w:r>
-            <w:proofErr w:type="spellStart"/>
-            <w:r>
-              <w:rPr>
-                <w:rFonts w:eastAsia="Times New Roman" w:cs="Arial"/>
-                <w:b/>
-                <w:bCs/>
-                <w:i/>
-                <w:iCs/>
-                <w:color w:val="000080"/>
-                <w:sz w:val="20"/>
-                <w:szCs w:val="20"/>
-                <w:lang w:val="en-US" w:eastAsia="ar-SA"/>
-              </w:rPr>
-              <w:t>acompanhamento</w:t>
-            </w:r>
-            <w:proofErr w:type="spellEnd"/>
+              <w:t>Reuniões de acompanhamento</w:t>
+            </w:r>
           </w:p>
         </w:tc>
         <w:tc>
@@ -9623,21 +8817,12 @@
                 <w:bCs/>
               </w:rPr>
             </w:pPr>
-            <w:proofErr w:type="spellStart"/>
             <w:r>
               <w:rPr>
                 <w:b/>
                 <w:bCs/>
               </w:rPr>
-              <w:t>Objetivo</w:t>
-            </w:r>
-            <w:proofErr w:type="spellEnd"/>
-            <w:r>
-              <w:rPr>
-                <w:b/>
-                <w:bCs/>
-              </w:rPr>
-              <w:t xml:space="preserve"> </w:t>
+              <w:t xml:space="preserve">Objetivo </w:t>
             </w:r>
           </w:p>
         </w:tc>
@@ -9732,7 +8917,6 @@
                 <w:bCs/>
               </w:rPr>
             </w:pPr>
-            <w:proofErr w:type="spellStart"/>
             <w:r>
               <w:rPr>
                 <w:b/>
@@ -9740,7 +8924,6 @@
               </w:rPr>
               <w:t>Metodologia</w:t>
             </w:r>
-            <w:proofErr w:type="spellEnd"/>
           </w:p>
         </w:tc>
         <w:tc>
@@ -9843,7 +9026,6 @@
                 <w:bCs/>
               </w:rPr>
             </w:pPr>
-            <w:proofErr w:type="spellStart"/>
             <w:r>
               <w:rPr>
                 <w:b/>
@@ -9851,7 +9033,6 @@
               </w:rPr>
               <w:t>Responsável</w:t>
             </w:r>
-            <w:proofErr w:type="spellEnd"/>
           </w:p>
         </w:tc>
         <w:tc>
@@ -9936,7 +9117,6 @@
                 <w:bCs/>
               </w:rPr>
             </w:pPr>
-            <w:proofErr w:type="spellStart"/>
             <w:r>
               <w:rPr>
                 <w:b/>
@@ -9944,7 +9124,6 @@
               </w:rPr>
               <w:t>Envolvidos</w:t>
             </w:r>
-            <w:proofErr w:type="spellEnd"/>
           </w:p>
         </w:tc>
         <w:tc>
@@ -10031,21 +9210,12 @@
                 <w:lang w:val="pt-BR"/>
               </w:rPr>
             </w:pPr>
-            <w:proofErr w:type="spellStart"/>
             <w:r>
               <w:rPr>
                 <w:i w:val="0"/>
                 <w:lang w:val="pt-BR"/>
               </w:rPr>
-              <w:t>Peridiocidade</w:t>
-            </w:r>
-            <w:proofErr w:type="spellEnd"/>
-            <w:r>
-              <w:rPr>
-                <w:i w:val="0"/>
-                <w:lang w:val="pt-BR"/>
-              </w:rPr>
-              <w:t xml:space="preserve"> de realização</w:t>
+              <w:t>Peridiocidade de realização</w:t>
             </w:r>
           </w:p>
         </w:tc>
@@ -10074,7 +9244,6 @@
                 <w:color w:val="000080"/>
               </w:rPr>
             </w:pPr>
-            <w:proofErr w:type="spellStart"/>
             <w:r>
               <w:rPr>
                 <w:i/>
@@ -10083,7 +9252,6 @@
               </w:rPr>
               <w:t>Semanal</w:t>
             </w:r>
-            <w:proofErr w:type="spellEnd"/>
           </w:p>
         </w:tc>
       </w:tr>
@@ -10349,21 +9517,12 @@
                 <w:bCs/>
               </w:rPr>
             </w:pPr>
-            <w:proofErr w:type="spellStart"/>
             <w:r>
               <w:rPr>
                 <w:b/>
                 <w:bCs/>
               </w:rPr>
-              <w:t>Objetivo</w:t>
-            </w:r>
-            <w:proofErr w:type="spellEnd"/>
-            <w:r>
-              <w:rPr>
-                <w:b/>
-                <w:bCs/>
-              </w:rPr>
-              <w:t xml:space="preserve"> </w:t>
+              <w:t xml:space="preserve">Objetivo </w:t>
             </w:r>
           </w:p>
         </w:tc>
@@ -10485,7 +9644,6 @@
                 <w:color w:val="000080"/>
               </w:rPr>
             </w:pPr>
-            <w:proofErr w:type="spellStart"/>
             <w:r>
               <w:rPr>
                 <w:i/>
@@ -10495,25 +9653,14 @@
               </w:rPr>
               <w:t>Email</w:t>
             </w:r>
-            <w:proofErr w:type="spellEnd"/>
             <w:r>
               <w:rPr>
                 <w:i/>
                 <w:iCs/>
                 <w:color w:val="000080"/>
               </w:rPr>
-              <w:t>/</w:t>
-            </w:r>
-            <w:proofErr w:type="spellStart"/>
-            <w:r>
-              <w:rPr>
-                <w:i/>
-                <w:iCs/>
-                <w:color w:val="000080"/>
-              </w:rPr>
-              <w:t>Memorando</w:t>
-            </w:r>
-            <w:proofErr w:type="spellEnd"/>
+              <w:t>/Memorando</w:t>
+            </w:r>
           </w:p>
         </w:tc>
       </w:tr>
@@ -10749,21 +9896,12 @@
                 <w:lang w:val="pt-BR"/>
               </w:rPr>
             </w:pPr>
-            <w:proofErr w:type="spellStart"/>
             <w:r>
               <w:rPr>
                 <w:i w:val="0"/>
                 <w:lang w:val="pt-BR"/>
               </w:rPr>
-              <w:t>Peridiocidade</w:t>
-            </w:r>
-            <w:proofErr w:type="spellEnd"/>
-            <w:r>
-              <w:rPr>
-                <w:i w:val="0"/>
-                <w:lang w:val="pt-BR"/>
-              </w:rPr>
-              <w:t xml:space="preserve"> de realização</w:t>
+              <w:t>Peridiocidade de realização</w:t>
             </w:r>
           </w:p>
         </w:tc>
@@ -12045,7 +11183,6 @@
                 <w:lang w:eastAsia="ar-SA"/>
               </w:rPr>
             </w:pPr>
-            <w:proofErr w:type="spellStart"/>
             <w:r>
               <w:rPr>
                 <w:rFonts w:ascii="Times New Roman" w:eastAsia="Times New Roman" w:hAnsi="Times New Roman" w:cs="Times New Roman"/>
@@ -12057,7 +11194,6 @@
               </w:rPr>
               <w:t>Checklist</w:t>
             </w:r>
-            <w:proofErr w:type="spellEnd"/>
           </w:p>
         </w:tc>
         <w:tc>
@@ -12097,21 +11233,8 @@
                 <w:szCs w:val="20"/>
                 <w:lang w:eastAsia="ar-SA"/>
               </w:rPr>
-              <w:t xml:space="preserve">Aprovado pelo revisor em conformidade com o </w:t>
-            </w:r>
-            <w:proofErr w:type="spellStart"/>
-            <w:r>
-              <w:rPr>
-                <w:rFonts w:ascii="Times New Roman" w:eastAsia="Times New Roman" w:hAnsi="Times New Roman" w:cs="Times New Roman"/>
-                <w:iCs/>
-                <w:color w:val="auto"/>
-                <w:sz w:val="20"/>
-                <w:szCs w:val="20"/>
-                <w:lang w:eastAsia="ar-SA"/>
-              </w:rPr>
-              <w:t>ckecklist</w:t>
-            </w:r>
-            <w:proofErr w:type="spellEnd"/>
+              <w:t>Aprovado pelo revisor em conformidade com o ckecklist</w:t>
+            </w:r>
           </w:p>
         </w:tc>
       </w:tr>
@@ -12424,7 +11547,6 @@
                 <w:lang w:val="en-US" w:eastAsia="ar-SA"/>
               </w:rPr>
             </w:pPr>
-            <w:proofErr w:type="spellStart"/>
             <w:r>
               <w:rPr>
                 <w:rFonts w:ascii="Times New Roman" w:eastAsia="Times New Roman" w:hAnsi="Times New Roman" w:cs="Times New Roman"/>
@@ -12434,57 +11556,8 @@
                 <w:szCs w:val="20"/>
                 <w:lang w:val="en-US" w:eastAsia="ar-SA"/>
               </w:rPr>
-              <w:t>Responsabilidades</w:t>
-            </w:r>
-            <w:proofErr w:type="spellEnd"/>
-            <w:r>
-              <w:rPr>
-                <w:rFonts w:ascii="Times New Roman" w:eastAsia="Times New Roman" w:hAnsi="Times New Roman" w:cs="Times New Roman"/>
-                <w:b/>
-                <w:color w:val="auto"/>
-                <w:sz w:val="20"/>
-                <w:szCs w:val="20"/>
-                <w:lang w:val="en-US" w:eastAsia="ar-SA"/>
-              </w:rPr>
-              <w:t xml:space="preserve"> e/</w:t>
-            </w:r>
-            <w:proofErr w:type="spellStart"/>
-            <w:r>
-              <w:rPr>
-                <w:rFonts w:ascii="Times New Roman" w:eastAsia="Times New Roman" w:hAnsi="Times New Roman" w:cs="Times New Roman"/>
-                <w:b/>
-                <w:color w:val="auto"/>
-                <w:sz w:val="20"/>
-                <w:szCs w:val="20"/>
-                <w:lang w:val="en-US" w:eastAsia="ar-SA"/>
-              </w:rPr>
-              <w:t>ou</w:t>
-            </w:r>
-            <w:proofErr w:type="spellEnd"/>
-            <w:r>
-              <w:rPr>
-                <w:rFonts w:ascii="Times New Roman" w:eastAsia="Times New Roman" w:hAnsi="Times New Roman" w:cs="Times New Roman"/>
-                <w:b/>
-                <w:color w:val="auto"/>
-                <w:sz w:val="20"/>
-                <w:szCs w:val="20"/>
-                <w:lang w:val="en-US" w:eastAsia="ar-SA"/>
-              </w:rPr>
-              <w:t xml:space="preserve"> </w:t>
-            </w:r>
-            <w:proofErr w:type="spellStart"/>
-            <w:r>
-              <w:rPr>
-                <w:rFonts w:ascii="Times New Roman" w:eastAsia="Times New Roman" w:hAnsi="Times New Roman" w:cs="Times New Roman"/>
-                <w:b/>
-                <w:color w:val="auto"/>
-                <w:sz w:val="20"/>
-                <w:szCs w:val="20"/>
-                <w:lang w:val="en-US" w:eastAsia="ar-SA"/>
-              </w:rPr>
-              <w:t>Artefato</w:t>
-            </w:r>
-            <w:proofErr w:type="spellEnd"/>
+              <w:t>Responsabilidades e/ou Artefato</w:t>
+            </w:r>
           </w:p>
         </w:tc>
         <w:tc>
@@ -12518,7 +11591,6 @@
                 <w:lang w:val="en-US" w:eastAsia="ar-SA"/>
               </w:rPr>
             </w:pPr>
-            <w:proofErr w:type="spellStart"/>
             <w:r>
               <w:rPr>
                 <w:rFonts w:ascii="Times New Roman" w:eastAsia="Times New Roman" w:hAnsi="Times New Roman" w:cs="Times New Roman"/>
@@ -12528,33 +11600,8 @@
                 <w:szCs w:val="20"/>
                 <w:lang w:val="en-US" w:eastAsia="ar-SA"/>
               </w:rPr>
-              <w:t>Informações</w:t>
-            </w:r>
-            <w:proofErr w:type="spellEnd"/>
-            <w:r>
-              <w:rPr>
-                <w:rFonts w:ascii="Times New Roman" w:eastAsia="Times New Roman" w:hAnsi="Times New Roman" w:cs="Times New Roman"/>
-                <w:b/>
-                <w:color w:val="auto"/>
-                <w:sz w:val="20"/>
-                <w:szCs w:val="20"/>
-                <w:lang w:val="en-US" w:eastAsia="ar-SA"/>
-              </w:rPr>
-              <w:t xml:space="preserve"> de </w:t>
-            </w:r>
-            <w:proofErr w:type="spellStart"/>
-            <w:r>
-              <w:rPr>
-                <w:rFonts w:ascii="Times New Roman" w:eastAsia="Times New Roman" w:hAnsi="Times New Roman" w:cs="Times New Roman"/>
-                <w:b/>
-                <w:color w:val="auto"/>
-                <w:sz w:val="20"/>
-                <w:szCs w:val="20"/>
-                <w:lang w:val="en-US" w:eastAsia="ar-SA"/>
-              </w:rPr>
-              <w:t>contato</w:t>
-            </w:r>
-            <w:proofErr w:type="spellEnd"/>
+              <w:t>Informações de contato</w:t>
+            </w:r>
           </w:p>
         </w:tc>
         <w:tc>
@@ -12589,7 +11636,6 @@
                 <w:lang w:val="en-US" w:eastAsia="ar-SA"/>
               </w:rPr>
             </w:pPr>
-            <w:proofErr w:type="spellStart"/>
             <w:r>
               <w:rPr>
                 <w:rFonts w:ascii="Times New Roman" w:eastAsia="Times New Roman" w:hAnsi="Times New Roman" w:cs="Times New Roman"/>
@@ -12599,57 +11645,8 @@
                 <w:szCs w:val="20"/>
                 <w:lang w:val="en-US" w:eastAsia="ar-SA"/>
               </w:rPr>
-              <w:t>Carga</w:t>
-            </w:r>
-            <w:proofErr w:type="spellEnd"/>
-            <w:r>
-              <w:rPr>
-                <w:rFonts w:ascii="Times New Roman" w:eastAsia="Times New Roman" w:hAnsi="Times New Roman" w:cs="Times New Roman"/>
-                <w:b/>
-                <w:color w:val="auto"/>
-                <w:sz w:val="20"/>
-                <w:szCs w:val="20"/>
-                <w:lang w:val="en-US" w:eastAsia="ar-SA"/>
-              </w:rPr>
-              <w:t xml:space="preserve"> </w:t>
-            </w:r>
-            <w:proofErr w:type="spellStart"/>
-            <w:r>
-              <w:rPr>
-                <w:rFonts w:ascii="Times New Roman" w:eastAsia="Times New Roman" w:hAnsi="Times New Roman" w:cs="Times New Roman"/>
-                <w:b/>
-                <w:color w:val="auto"/>
-                <w:sz w:val="20"/>
-                <w:szCs w:val="20"/>
-                <w:lang w:val="en-US" w:eastAsia="ar-SA"/>
-              </w:rPr>
-              <w:t>horária</w:t>
-            </w:r>
-            <w:proofErr w:type="spellEnd"/>
-            <w:r>
-              <w:rPr>
-                <w:rFonts w:ascii="Times New Roman" w:eastAsia="Times New Roman" w:hAnsi="Times New Roman" w:cs="Times New Roman"/>
-                <w:b/>
-                <w:color w:val="auto"/>
-                <w:sz w:val="20"/>
-                <w:szCs w:val="20"/>
-                <w:lang w:val="en-US" w:eastAsia="ar-SA"/>
-              </w:rPr>
-              <w:t xml:space="preserve"> </w:t>
-            </w:r>
-            <w:proofErr w:type="spellStart"/>
-            <w:r>
-              <w:rPr>
-                <w:rFonts w:ascii="Times New Roman" w:eastAsia="Times New Roman" w:hAnsi="Times New Roman" w:cs="Times New Roman"/>
-                <w:b/>
-                <w:color w:val="auto"/>
-                <w:sz w:val="20"/>
-                <w:szCs w:val="20"/>
-                <w:lang w:val="en-US" w:eastAsia="ar-SA"/>
-              </w:rPr>
-              <w:t>diária</w:t>
-            </w:r>
-            <w:proofErr w:type="spellEnd"/>
+              <w:t>Carga horária diária</w:t>
+            </w:r>
           </w:p>
         </w:tc>
       </w:tr>
@@ -12895,23 +11892,13 @@
                 <w:lang w:val="pt-BR"/>
               </w:rPr>
             </w:pPr>
-            <w:proofErr w:type="spellStart"/>
-            <w:r>
-              <w:rPr>
-                <w:iCs/>
-                <w:color w:val="auto"/>
-                <w:lang w:val="pt-BR"/>
-              </w:rPr>
-              <w:t>Adenilton</w:t>
-            </w:r>
-            <w:proofErr w:type="spellEnd"/>
-            <w:r>
-              <w:rPr>
-                <w:iCs/>
-                <w:color w:val="auto"/>
-                <w:lang w:val="pt-BR"/>
-              </w:rPr>
-              <w:t xml:space="preserve"> Barroso</w:t>
+            <w:r>
+              <w:rPr>
+                <w:iCs/>
+                <w:color w:val="auto"/>
+                <w:lang w:val="pt-BR"/>
+              </w:rPr>
+              <w:t>Adenilton Barroso</w:t>
             </w:r>
           </w:p>
         </w:tc>
@@ -13312,23 +12299,13 @@
                 <w:lang w:val="pt-BR"/>
               </w:rPr>
             </w:pPr>
-            <w:proofErr w:type="spellStart"/>
-            <w:r>
-              <w:rPr>
-                <w:iCs/>
-                <w:color w:val="auto"/>
-                <w:lang w:val="pt-BR"/>
-              </w:rPr>
-              <w:t>Deyvid</w:t>
-            </w:r>
-            <w:proofErr w:type="spellEnd"/>
-            <w:r>
-              <w:rPr>
-                <w:iCs/>
-                <w:color w:val="auto"/>
-                <w:lang w:val="pt-BR"/>
-              </w:rPr>
-              <w:t xml:space="preserve"> Marinho</w:t>
+            <w:r>
+              <w:rPr>
+                <w:iCs/>
+                <w:color w:val="auto"/>
+                <w:lang w:val="pt-BR"/>
+              </w:rPr>
+              <w:t>Deyvid Marinho</w:t>
             </w:r>
           </w:p>
         </w:tc>
@@ -13713,23 +12690,13 @@
                 <w:lang w:val="pt-BR"/>
               </w:rPr>
             </w:pPr>
-            <w:proofErr w:type="spellStart"/>
-            <w:r>
-              <w:rPr>
-                <w:iCs/>
-                <w:color w:val="auto"/>
-                <w:lang w:val="pt-BR"/>
-              </w:rPr>
-              <w:t>Lammunier</w:t>
-            </w:r>
-            <w:proofErr w:type="spellEnd"/>
-            <w:r>
-              <w:rPr>
-                <w:iCs/>
-                <w:color w:val="auto"/>
-                <w:lang w:val="pt-BR"/>
-              </w:rPr>
-              <w:t xml:space="preserve"> Lima</w:t>
+            <w:r>
+              <w:rPr>
+                <w:iCs/>
+                <w:color w:val="auto"/>
+                <w:lang w:val="pt-BR"/>
+              </w:rPr>
+              <w:t>Lammunier Lima</w:t>
             </w:r>
           </w:p>
         </w:tc>
@@ -13922,23 +12889,13 @@
                 <w:lang w:val="pt-BR"/>
               </w:rPr>
             </w:pPr>
-            <w:proofErr w:type="spellStart"/>
-            <w:r>
-              <w:rPr>
-                <w:iCs/>
-                <w:color w:val="auto"/>
-                <w:lang w:val="pt-BR"/>
-              </w:rPr>
-              <w:t>Fiama</w:t>
-            </w:r>
-            <w:proofErr w:type="spellEnd"/>
-            <w:r>
-              <w:rPr>
-                <w:iCs/>
-                <w:color w:val="auto"/>
-                <w:lang w:val="pt-BR"/>
-              </w:rPr>
-              <w:t xml:space="preserve"> Celi</w:t>
+            <w:r>
+              <w:rPr>
+                <w:iCs/>
+                <w:color w:val="auto"/>
+                <w:lang w:val="pt-BR"/>
+              </w:rPr>
+              <w:t>Fiama Celi</w:t>
             </w:r>
           </w:p>
         </w:tc>
@@ -14116,18 +13073,8 @@
                 <w:color w:val="auto"/>
                 <w:lang w:val="pt-BR"/>
               </w:rPr>
-              <w:t xml:space="preserve">Marcos </w:t>
-            </w:r>
-            <w:proofErr w:type="spellStart"/>
-            <w:r>
-              <w:rPr>
-                <w:iCs/>
-                <w:color w:val="auto"/>
-                <w:lang w:val="pt-BR"/>
-              </w:rPr>
-              <w:t>Venicio</w:t>
-            </w:r>
-            <w:proofErr w:type="spellEnd"/>
+              <w:t>Marcos Venicio</w:t>
+            </w:r>
           </w:p>
         </w:tc>
         <w:tc>
@@ -14844,31 +13791,7 @@
                 <w:szCs w:val="20"/>
                 <w:lang w:eastAsia="ar-SA"/>
               </w:rPr>
-              <w:t xml:space="preserve">Experiência mínima de </w:t>
-            </w:r>
-            <w:proofErr w:type="gramStart"/>
-            <w:r>
-              <w:rPr>
-                <w:rFonts w:ascii="Times New Roman" w:eastAsia="Times New Roman" w:hAnsi="Times New Roman" w:cs="Times New Roman"/>
-                <w:iCs/>
-                <w:color w:val="auto"/>
-                <w:sz w:val="20"/>
-                <w:szCs w:val="20"/>
-                <w:lang w:eastAsia="ar-SA"/>
-              </w:rPr>
-              <w:t>1</w:t>
-            </w:r>
-            <w:proofErr w:type="gramEnd"/>
-            <w:r>
-              <w:rPr>
-                <w:rFonts w:ascii="Times New Roman" w:eastAsia="Times New Roman" w:hAnsi="Times New Roman" w:cs="Times New Roman"/>
-                <w:iCs/>
-                <w:color w:val="auto"/>
-                <w:sz w:val="20"/>
-                <w:szCs w:val="20"/>
-                <w:lang w:eastAsia="ar-SA"/>
-              </w:rPr>
-              <w:t xml:space="preserve"> ano na função.</w:t>
+              <w:t>Experiência mínima de 1 ano na função.</w:t>
             </w:r>
           </w:p>
           <w:p>
@@ -14890,27 +13813,7 @@
                 <w:color w:val="auto"/>
                 <w:lang w:val="pt-BR"/>
               </w:rPr>
-              <w:t xml:space="preserve">Conhecimento em Orientação a Objetos, Banco de Dados, UML, PHP, </w:t>
-            </w:r>
-            <w:proofErr w:type="spellStart"/>
-            <w:proofErr w:type="gramStart"/>
-            <w:r>
-              <w:rPr>
-                <w:iCs/>
-                <w:color w:val="auto"/>
-                <w:lang w:val="pt-BR"/>
-              </w:rPr>
-              <w:t>JavaScript</w:t>
-            </w:r>
-            <w:proofErr w:type="spellEnd"/>
-            <w:proofErr w:type="gramEnd"/>
-            <w:r>
-              <w:rPr>
-                <w:iCs/>
-                <w:color w:val="auto"/>
-                <w:lang w:val="pt-BR"/>
-              </w:rPr>
-              <w:t>, HTML CSS, Levantamento de Requisitos, Planejamento Estratégico.</w:t>
+              <w:t>Conhecimento em Orientação a Objetos, Banco de Dados, UML, PHP, JavaScript, HTML CSS, Levantamento de Requisitos, Planejamento Estratégico.</w:t>
             </w:r>
           </w:p>
           <w:p>
@@ -15070,25 +13973,7 @@
                 <w:color w:val="auto"/>
                 <w:lang w:val="pt-BR"/>
               </w:rPr>
-              <w:t xml:space="preserve">Conhecimento em Orientação a Objetos, UML, </w:t>
-            </w:r>
-            <w:proofErr w:type="spellStart"/>
-            <w:r>
-              <w:rPr>
-                <w:iCs/>
-                <w:color w:val="auto"/>
-                <w:lang w:val="pt-BR"/>
-              </w:rPr>
-              <w:t>bootstrap</w:t>
-            </w:r>
-            <w:proofErr w:type="spellEnd"/>
-            <w:r>
-              <w:rPr>
-                <w:iCs/>
-                <w:color w:val="auto"/>
-                <w:lang w:val="pt-BR"/>
-              </w:rPr>
-              <w:t>, Banco de Dados, Levantamento de Requisitos.</w:t>
+              <w:t>Conhecimento em Orientação a Objetos, UML, bootstrap, Banco de Dados, Levantamento de Requisitos.</w:t>
             </w:r>
           </w:p>
           <w:p>
@@ -15248,27 +14133,7 @@
                 <w:color w:val="auto"/>
                 <w:lang w:val="pt-BR"/>
               </w:rPr>
-              <w:t xml:space="preserve">Conhecimento em PHP, </w:t>
-            </w:r>
-            <w:proofErr w:type="spellStart"/>
-            <w:proofErr w:type="gramStart"/>
-            <w:r>
-              <w:rPr>
-                <w:iCs/>
-                <w:color w:val="auto"/>
-                <w:lang w:val="pt-BR"/>
-              </w:rPr>
-              <w:t>JavaScript</w:t>
-            </w:r>
-            <w:proofErr w:type="spellEnd"/>
-            <w:proofErr w:type="gramEnd"/>
-            <w:r>
-              <w:rPr>
-                <w:iCs/>
-                <w:color w:val="auto"/>
-                <w:lang w:val="pt-BR"/>
-              </w:rPr>
-              <w:t>, MySQL,</w:t>
+              <w:t>Conhecimento em PHP, JavaScript, MySQL,</w:t>
             </w:r>
             <w:bookmarkStart w:id="6" w:name="__DdeLink__1274_870869762"/>
             <w:r>
@@ -15286,53 +14151,25 @@
                 <w:color w:val="auto"/>
                 <w:lang w:val="pt-BR"/>
               </w:rPr>
-              <w:t xml:space="preserve">, </w:t>
-            </w:r>
-            <w:proofErr w:type="spellStart"/>
-            <w:r>
-              <w:rPr>
-                <w:iCs/>
-                <w:color w:val="auto"/>
-                <w:lang w:val="pt-BR"/>
-              </w:rPr>
-              <w:t>Doctrine</w:t>
+              <w:t>, Doctrine</w:t>
             </w:r>
             <w:bookmarkStart w:id="7" w:name="__DdeLink__1288_75234276"/>
             <w:bookmarkEnd w:id="7"/>
-            <w:proofErr w:type="spellEnd"/>
-            <w:r>
-              <w:rPr>
-                <w:iCs/>
-                <w:color w:val="auto"/>
-                <w:lang w:val="pt-BR"/>
-              </w:rPr>
-              <w:t xml:space="preserve">, </w:t>
-            </w:r>
-            <w:proofErr w:type="spellStart"/>
-            <w:r>
-              <w:rPr>
-                <w:iCs/>
-                <w:color w:val="auto"/>
-                <w:lang w:val="pt-BR"/>
-              </w:rPr>
-              <w:t>B</w:t>
-            </w:r>
-            <w:r>
-              <w:rPr>
-                <w:iCs/>
-                <w:color w:val="auto"/>
-                <w:lang w:val="pt-BR"/>
-              </w:rPr>
-              <w:t>ootstrap</w:t>
-            </w:r>
-            <w:proofErr w:type="spellEnd"/>
-            <w:r>
-              <w:rPr>
-                <w:iCs/>
-                <w:color w:val="auto"/>
-                <w:lang w:val="pt-BR"/>
-              </w:rPr>
-              <w:t>.</w:t>
+            <w:r>
+              <w:rPr>
+                <w:iCs/>
+                <w:color w:val="auto"/>
+                <w:lang w:val="pt-BR"/>
+              </w:rPr>
+              <w:t>, B</w:t>
+            </w:r>
+            <w:r>
+              <w:rPr>
+                <w:iCs/>
+                <w:color w:val="auto"/>
+                <w:lang w:val="pt-BR"/>
+              </w:rPr>
+              <w:t>ootstrap.</w:t>
             </w:r>
           </w:p>
           <w:p>
@@ -15492,63 +14329,7 @@
                 <w:color w:val="auto"/>
                 <w:lang w:val="pt-BR"/>
               </w:rPr>
-              <w:t xml:space="preserve">Conhecimento em PHP, </w:t>
-            </w:r>
-            <w:proofErr w:type="spellStart"/>
-            <w:proofErr w:type="gramStart"/>
-            <w:r>
-              <w:rPr>
-                <w:iCs/>
-                <w:color w:val="auto"/>
-                <w:lang w:val="pt-BR"/>
-              </w:rPr>
-              <w:t>JavaScript</w:t>
-            </w:r>
-            <w:proofErr w:type="spellEnd"/>
-            <w:proofErr w:type="gramEnd"/>
-            <w:r>
-              <w:rPr>
-                <w:iCs/>
-                <w:color w:val="auto"/>
-                <w:lang w:val="pt-BR"/>
-              </w:rPr>
-              <w:t xml:space="preserve">, MySQL, Framework, HTML, CSS, </w:t>
-            </w:r>
-            <w:proofErr w:type="spellStart"/>
-            <w:r>
-              <w:rPr>
-                <w:iCs/>
-                <w:color w:val="auto"/>
-                <w:lang w:val="pt-BR"/>
-              </w:rPr>
-              <w:t>Doctrine</w:t>
-            </w:r>
-            <w:proofErr w:type="spellEnd"/>
-            <w:r>
-              <w:rPr>
-                <w:iCs/>
-                <w:color w:val="auto"/>
-                <w:lang w:val="pt-BR"/>
-              </w:rPr>
-              <w:t xml:space="preserve">, </w:t>
-            </w:r>
-            <w:proofErr w:type="spellStart"/>
-            <w:r>
-              <w:rPr>
-                <w:iCs/>
-                <w:color w:val="auto"/>
-                <w:lang w:val="pt-BR"/>
-              </w:rPr>
-              <w:t>bootstrap</w:t>
-            </w:r>
-            <w:proofErr w:type="spellEnd"/>
-            <w:r>
-              <w:rPr>
-                <w:iCs/>
-                <w:color w:val="auto"/>
-                <w:lang w:val="pt-BR"/>
-              </w:rPr>
-              <w:t>.</w:t>
+              <w:t>Conhecimento em PHP, JavaScript, MySQL, Framework, HTML, CSS, Doctrine, bootstrap.</w:t>
             </w:r>
           </w:p>
           <w:p>
@@ -15672,23 +14453,7 @@
           <w:color w:val="000000"/>
           <w:lang w:val="pt-BR"/>
         </w:rPr>
-        <w:t xml:space="preserve">desenvolvimento do projeto estará </w:t>
-      </w:r>
-      <w:proofErr w:type="gramStart"/>
-      <w:r>
-        <w:rPr>
-          <w:color w:val="000000"/>
-          <w:lang w:val="pt-BR"/>
-        </w:rPr>
-        <w:t>sob responsabilidade</w:t>
-      </w:r>
-      <w:proofErr w:type="gramEnd"/>
-      <w:r>
-        <w:rPr>
-          <w:color w:val="000000"/>
-          <w:lang w:val="pt-BR"/>
-        </w:rPr>
-        <w:t xml:space="preserve"> da área de Treinamento. Os treinamentos previstos necessários ao projeto e perfis profissionais a serem atingidos estão detalhados </w:t>
+        <w:t xml:space="preserve">desenvolvimento do projeto estará sob responsabilidade da área de Treinamento. Os treinamentos previstos necessários ao projeto e perfis profissionais a serem atingidos estão detalhados </w:t>
       </w:r>
       <w:r>
         <w:rPr>
@@ -16330,7 +15095,6 @@
                 <w:lang w:val="pt-BR"/>
               </w:rPr>
             </w:pPr>
-            <w:proofErr w:type="spellStart"/>
             <w:r>
               <w:rPr>
                 <w:iCs/>
@@ -16338,16 +15102,7 @@
                 <w:lang w:val="pt-BR"/>
               </w:rPr>
               <w:lastRenderedPageBreak/>
-              <w:t>Adenilton</w:t>
-            </w:r>
-            <w:proofErr w:type="spellEnd"/>
-            <w:r>
-              <w:rPr>
-                <w:iCs/>
-                <w:color w:val="auto"/>
-                <w:lang w:val="pt-BR"/>
-              </w:rPr>
-              <w:t xml:space="preserve"> Barroso</w:t>
+              <w:t>Adenilton Barroso</w:t>
             </w:r>
           </w:p>
         </w:tc>
@@ -16402,7 +15157,6 @@
                 <w:color w:val="auto"/>
               </w:rPr>
             </w:pPr>
-            <w:proofErr w:type="spellStart"/>
             <w:r>
               <w:rPr>
                 <w:iCs/>
@@ -16410,7 +15164,6 @@
               </w:rPr>
               <w:t>Analista</w:t>
             </w:r>
-            <w:proofErr w:type="spellEnd"/>
           </w:p>
         </w:tc>
         <w:tc>
@@ -16821,23 +15574,13 @@
                 <w:lang w:val="pt-BR"/>
               </w:rPr>
             </w:pPr>
-            <w:proofErr w:type="spellStart"/>
-            <w:r>
-              <w:rPr>
-                <w:iCs/>
-                <w:color w:val="auto"/>
-                <w:lang w:val="pt-BR"/>
-              </w:rPr>
-              <w:t>Deyvid</w:t>
-            </w:r>
-            <w:proofErr w:type="spellEnd"/>
-            <w:r>
-              <w:rPr>
-                <w:iCs/>
-                <w:color w:val="auto"/>
-                <w:lang w:val="pt-BR"/>
-              </w:rPr>
-              <w:t xml:space="preserve"> Marinho</w:t>
+            <w:r>
+              <w:rPr>
+                <w:iCs/>
+                <w:color w:val="auto"/>
+                <w:lang w:val="pt-BR"/>
+              </w:rPr>
+              <w:t>Deyvid Marinho</w:t>
             </w:r>
           </w:p>
         </w:tc>
@@ -17291,23 +16034,13 @@
                 <w:lang w:val="pt-BR"/>
               </w:rPr>
             </w:pPr>
-            <w:proofErr w:type="spellStart"/>
-            <w:r>
-              <w:rPr>
-                <w:iCs/>
-                <w:color w:val="auto"/>
-                <w:lang w:val="pt-BR"/>
-              </w:rPr>
-              <w:t>Lammunier</w:t>
-            </w:r>
-            <w:proofErr w:type="spellEnd"/>
-            <w:r>
-              <w:rPr>
-                <w:iCs/>
-                <w:color w:val="auto"/>
-                <w:lang w:val="pt-BR"/>
-              </w:rPr>
-              <w:t xml:space="preserve"> Lima</w:t>
+            <w:r>
+              <w:rPr>
+                <w:iCs/>
+                <w:color w:val="auto"/>
+                <w:lang w:val="pt-BR"/>
+              </w:rPr>
+              <w:t>Lammunier Lima</w:t>
             </w:r>
           </w:p>
         </w:tc>
@@ -17543,23 +16276,13 @@
                 <w:lang w:val="pt-BR"/>
               </w:rPr>
             </w:pPr>
-            <w:proofErr w:type="spellStart"/>
-            <w:r>
-              <w:rPr>
-                <w:iCs/>
-                <w:color w:val="auto"/>
-                <w:lang w:val="pt-BR"/>
-              </w:rPr>
-              <w:t>Fiama</w:t>
-            </w:r>
-            <w:proofErr w:type="spellEnd"/>
-            <w:r>
-              <w:rPr>
-                <w:iCs/>
-                <w:color w:val="auto"/>
-                <w:lang w:val="pt-BR"/>
-              </w:rPr>
-              <w:t xml:space="preserve"> Celi</w:t>
+            <w:r>
+              <w:rPr>
+                <w:iCs/>
+                <w:color w:val="auto"/>
+                <w:lang w:val="pt-BR"/>
+              </w:rPr>
+              <w:t>Fiama Celi</w:t>
             </w:r>
           </w:p>
         </w:tc>
@@ -17796,18 +16519,8 @@
                 <w:color w:val="auto"/>
                 <w:lang w:val="pt-BR"/>
               </w:rPr>
-              <w:t xml:space="preserve">Marcos </w:t>
-            </w:r>
-            <w:proofErr w:type="spellStart"/>
-            <w:r>
-              <w:rPr>
-                <w:iCs/>
-                <w:color w:val="auto"/>
-                <w:lang w:val="pt-BR"/>
-              </w:rPr>
-              <w:t>Venicio</w:t>
-            </w:r>
-            <w:proofErr w:type="spellEnd"/>
+              <w:t>Marcos Venicio</w:t>
+            </w:r>
           </w:p>
         </w:tc>
         <w:tc>
@@ -18247,28 +16960,12 @@
         </w:rPr>
         <w:t xml:space="preserve"> </w:t>
       </w:r>
-      <w:proofErr w:type="spellStart"/>
       <w:r>
         <w:rPr>
           <w:rFonts w:ascii="Times New Roman" w:hAnsi="Times New Roman"/>
         </w:rPr>
-        <w:t>Matriz</w:t>
+        <w:t>Matriz de responsabilidades</w:t>
       </w:r>
-      <w:proofErr w:type="spellEnd"/>
-      <w:r>
-        <w:rPr>
-          <w:rFonts w:ascii="Times New Roman" w:hAnsi="Times New Roman"/>
-        </w:rPr>
-        <w:t xml:space="preserve"> de </w:t>
-      </w:r>
-      <w:proofErr w:type="spellStart"/>
-      <w:r>
-        <w:rPr>
-          <w:rFonts w:ascii="Times New Roman" w:hAnsi="Times New Roman"/>
-        </w:rPr>
-        <w:t>responsabilidades</w:t>
-      </w:r>
-      <w:proofErr w:type="spellEnd"/>
     </w:p>
     <w:p>
       <w:pPr>
@@ -18402,7 +17099,6 @@
                 <w:lang w:val="en-US" w:eastAsia="ar-SA"/>
               </w:rPr>
             </w:pPr>
-            <w:proofErr w:type="spellStart"/>
             <w:r>
               <w:rPr>
                 <w:rFonts w:ascii="Times New Roman" w:eastAsia="Times New Roman" w:hAnsi="Times New Roman" w:cs="Times New Roman"/>
@@ -18413,7 +17109,6 @@
               </w:rPr>
               <w:t>Área</w:t>
             </w:r>
-            <w:proofErr w:type="spellEnd"/>
           </w:p>
         </w:tc>
         <w:tc>
@@ -18442,7 +17137,6 @@
                 <w:lang w:val="en-US" w:eastAsia="ar-SA"/>
               </w:rPr>
             </w:pPr>
-            <w:proofErr w:type="spellStart"/>
             <w:r>
               <w:rPr>
                 <w:rFonts w:ascii="Times New Roman" w:eastAsia="Times New Roman" w:hAnsi="Times New Roman" w:cs="Times New Roman"/>
@@ -18454,7 +17148,6 @@
               </w:rPr>
               <w:t>Papel</w:t>
             </w:r>
-            <w:proofErr w:type="spellEnd"/>
           </w:p>
         </w:tc>
         <w:tc>
@@ -18496,7 +17189,6 @@
                 <w:lang w:val="en-US" w:eastAsia="ar-SA"/>
               </w:rPr>
             </w:pPr>
-            <w:proofErr w:type="spellStart"/>
             <w:r>
               <w:rPr>
                 <w:rFonts w:ascii="Times New Roman" w:eastAsia="Times New Roman" w:hAnsi="Times New Roman" w:cs="Times New Roman"/>
@@ -18505,31 +17197,8 @@
                 <w:szCs w:val="20"/>
                 <w:lang w:val="en-US" w:eastAsia="ar-SA"/>
               </w:rPr>
-              <w:t>Fase</w:t>
-            </w:r>
-            <w:proofErr w:type="spellEnd"/>
-            <w:r>
-              <w:rPr>
-                <w:rFonts w:ascii="Times New Roman" w:eastAsia="Times New Roman" w:hAnsi="Times New Roman" w:cs="Times New Roman"/>
-                <w:b/>
-                <w:sz w:val="20"/>
-                <w:szCs w:val="20"/>
-                <w:lang w:val="en-US" w:eastAsia="ar-SA"/>
-              </w:rPr>
-              <w:t xml:space="preserve"> </w:t>
-            </w:r>
-            <w:proofErr w:type="spellStart"/>
-            <w:r>
-              <w:rPr>
-                <w:rFonts w:ascii="Times New Roman" w:eastAsia="Times New Roman" w:hAnsi="Times New Roman" w:cs="Times New Roman"/>
-                <w:b/>
-                <w:sz w:val="20"/>
-                <w:szCs w:val="20"/>
-                <w:lang w:val="en-US" w:eastAsia="ar-SA"/>
-              </w:rPr>
-              <w:t>Concepção</w:t>
-            </w:r>
-            <w:proofErr w:type="spellEnd"/>
+              <w:t>Fase Concepção</w:t>
+            </w:r>
           </w:p>
         </w:tc>
         <w:tc>
@@ -18571,7 +17240,6 @@
                 <w:lang w:val="en-US" w:eastAsia="ar-SA"/>
               </w:rPr>
             </w:pPr>
-            <w:proofErr w:type="spellStart"/>
             <w:r>
               <w:rPr>
                 <w:rFonts w:ascii="Times New Roman" w:eastAsia="Times New Roman" w:hAnsi="Times New Roman" w:cs="Times New Roman"/>
@@ -18580,31 +17248,8 @@
                 <w:szCs w:val="20"/>
                 <w:lang w:val="en-US" w:eastAsia="ar-SA"/>
               </w:rPr>
-              <w:t>Fase</w:t>
-            </w:r>
-            <w:proofErr w:type="spellEnd"/>
-            <w:r>
-              <w:rPr>
-                <w:rFonts w:ascii="Times New Roman" w:eastAsia="Times New Roman" w:hAnsi="Times New Roman" w:cs="Times New Roman"/>
-                <w:b/>
-                <w:sz w:val="20"/>
-                <w:szCs w:val="20"/>
-                <w:lang w:val="en-US" w:eastAsia="ar-SA"/>
-              </w:rPr>
-              <w:t xml:space="preserve"> </w:t>
-            </w:r>
-            <w:proofErr w:type="spellStart"/>
-            <w:r>
-              <w:rPr>
-                <w:rFonts w:ascii="Times New Roman" w:eastAsia="Times New Roman" w:hAnsi="Times New Roman" w:cs="Times New Roman"/>
-                <w:b/>
-                <w:sz w:val="20"/>
-                <w:szCs w:val="20"/>
-                <w:lang w:val="en-US" w:eastAsia="ar-SA"/>
-              </w:rPr>
-              <w:t>Elaboração</w:t>
-            </w:r>
-            <w:proofErr w:type="spellEnd"/>
+              <w:t>Fase Elaboração</w:t>
+            </w:r>
           </w:p>
         </w:tc>
         <w:tc>
@@ -18647,7 +17292,6 @@
                 <w:lang w:val="en-US" w:eastAsia="ar-SA"/>
               </w:rPr>
             </w:pPr>
-            <w:proofErr w:type="spellStart"/>
             <w:r>
               <w:rPr>
                 <w:rFonts w:ascii="Times New Roman" w:eastAsia="Times New Roman" w:hAnsi="Times New Roman" w:cs="Times New Roman"/>
@@ -18658,7 +17302,6 @@
               </w:rPr>
               <w:t>Fase</w:t>
             </w:r>
-            <w:proofErr w:type="spellEnd"/>
           </w:p>
           <w:p>
             <w:pPr>
@@ -18674,7 +17317,6 @@
                 <w:lang w:val="en-US" w:eastAsia="ar-SA"/>
               </w:rPr>
             </w:pPr>
-            <w:proofErr w:type="spellStart"/>
             <w:r>
               <w:rPr>
                 <w:rFonts w:ascii="Times New Roman" w:eastAsia="Times New Roman" w:hAnsi="Times New Roman" w:cs="Times New Roman"/>
@@ -18685,7 +17327,6 @@
               </w:rPr>
               <w:t>Construção</w:t>
             </w:r>
-            <w:proofErr w:type="spellEnd"/>
           </w:p>
         </w:tc>
         <w:tc>
@@ -18728,7 +17369,6 @@
                 <w:lang w:val="en-US" w:eastAsia="ar-SA"/>
               </w:rPr>
             </w:pPr>
-            <w:proofErr w:type="spellStart"/>
             <w:r>
               <w:rPr>
                 <w:rFonts w:ascii="Times New Roman" w:eastAsia="Times New Roman" w:hAnsi="Times New Roman" w:cs="Times New Roman"/>
@@ -18739,7 +17379,6 @@
               </w:rPr>
               <w:t>Fase</w:t>
             </w:r>
-            <w:proofErr w:type="spellEnd"/>
           </w:p>
           <w:p>
             <w:pPr>
@@ -18755,7 +17394,6 @@
                 <w:lang w:val="en-US" w:eastAsia="ar-SA"/>
               </w:rPr>
             </w:pPr>
-            <w:proofErr w:type="spellStart"/>
             <w:r>
               <w:rPr>
                 <w:rFonts w:ascii="Times New Roman" w:eastAsia="Times New Roman" w:hAnsi="Times New Roman" w:cs="Times New Roman"/>
@@ -18766,7 +17404,6 @@
               </w:rPr>
               <w:t>Transição</w:t>
             </w:r>
-            <w:proofErr w:type="spellEnd"/>
           </w:p>
         </w:tc>
       </w:tr>
@@ -19005,7 +17642,6 @@
                 <w:szCs w:val="20"/>
               </w:rPr>
             </w:pPr>
-            <w:proofErr w:type="spellStart"/>
             <w:r>
               <w:rPr>
                 <w:rFonts w:ascii="Times New Roman" w:eastAsia="Times New Roman" w:hAnsi="Times New Roman" w:cs="Times New Roman"/>
@@ -19014,31 +17650,8 @@
                 <w:szCs w:val="20"/>
                 <w:lang w:val="en-US" w:eastAsia="ar-SA"/>
               </w:rPr>
-              <w:t>Joseane</w:t>
-            </w:r>
-            <w:proofErr w:type="spellEnd"/>
-            <w:r>
-              <w:rPr>
-                <w:rFonts w:ascii="Times New Roman" w:eastAsia="Times New Roman" w:hAnsi="Times New Roman" w:cs="Times New Roman"/>
-                <w:color w:val="auto"/>
-                <w:sz w:val="20"/>
-                <w:szCs w:val="20"/>
-                <w:lang w:val="en-US" w:eastAsia="ar-SA"/>
-              </w:rPr>
-              <w:t xml:space="preserve"> </w:t>
-            </w:r>
-            <w:proofErr w:type="spellStart"/>
-            <w:r>
-              <w:rPr>
-                <w:rFonts w:ascii="Times New Roman" w:eastAsia="Times New Roman" w:hAnsi="Times New Roman" w:cs="Times New Roman"/>
-                <w:color w:val="auto"/>
-                <w:sz w:val="20"/>
-                <w:szCs w:val="20"/>
-                <w:lang w:val="en-US" w:eastAsia="ar-SA"/>
-              </w:rPr>
-              <w:t>Batalha</w:t>
-            </w:r>
-            <w:proofErr w:type="spellEnd"/>
+              <w:t>Joseane Batalha</w:t>
+            </w:r>
           </w:p>
         </w:tc>
         <w:tc>
@@ -19062,7 +17675,6 @@
                 <w:szCs w:val="20"/>
               </w:rPr>
             </w:pPr>
-            <w:proofErr w:type="spellStart"/>
             <w:r>
               <w:rPr>
                 <w:rFonts w:ascii="Times New Roman" w:eastAsia="Times New Roman" w:hAnsi="Times New Roman" w:cs="Times New Roman"/>
@@ -19073,7 +17685,6 @@
               </w:rPr>
               <w:t>Gerência</w:t>
             </w:r>
-            <w:proofErr w:type="spellEnd"/>
           </w:p>
         </w:tc>
         <w:tc>
@@ -19097,7 +17708,6 @@
                 <w:szCs w:val="20"/>
               </w:rPr>
             </w:pPr>
-            <w:proofErr w:type="spellStart"/>
             <w:r>
               <w:rPr>
                 <w:rFonts w:ascii="Times New Roman" w:eastAsia="Times New Roman" w:hAnsi="Times New Roman" w:cs="Times New Roman"/>
@@ -19106,31 +17716,8 @@
                 <w:szCs w:val="20"/>
                 <w:lang w:val="en-US" w:eastAsia="ar-SA"/>
               </w:rPr>
-              <w:t>Gerente</w:t>
-            </w:r>
-            <w:proofErr w:type="spellEnd"/>
-            <w:r>
-              <w:rPr>
-                <w:rFonts w:ascii="Times New Roman" w:eastAsia="Times New Roman" w:hAnsi="Times New Roman" w:cs="Times New Roman"/>
-                <w:color w:val="auto"/>
-                <w:sz w:val="20"/>
-                <w:szCs w:val="20"/>
-                <w:lang w:val="en-US" w:eastAsia="ar-SA"/>
-              </w:rPr>
-              <w:t xml:space="preserve"> de </w:t>
-            </w:r>
-            <w:proofErr w:type="spellStart"/>
-            <w:r>
-              <w:rPr>
-                <w:rFonts w:ascii="Times New Roman" w:eastAsia="Times New Roman" w:hAnsi="Times New Roman" w:cs="Times New Roman"/>
-                <w:color w:val="auto"/>
-                <w:sz w:val="20"/>
-                <w:szCs w:val="20"/>
-                <w:lang w:val="en-US" w:eastAsia="ar-SA"/>
-              </w:rPr>
-              <w:t>Projetos</w:t>
-            </w:r>
-            <w:proofErr w:type="spellEnd"/>
+              <w:t>Gerente de Projetos</w:t>
+            </w:r>
           </w:p>
         </w:tc>
         <w:tc>
@@ -19288,7 +17875,6 @@
                 <w:szCs w:val="20"/>
               </w:rPr>
             </w:pPr>
-            <w:proofErr w:type="gramStart"/>
             <w:r>
               <w:rPr>
                 <w:rFonts w:ascii="Times New Roman" w:hAnsi="Times New Roman" w:cs="Times New Roman"/>
@@ -19298,7 +17884,6 @@
               </w:rPr>
               <w:t>2</w:t>
             </w:r>
-            <w:proofErr w:type="gramEnd"/>
           </w:p>
         </w:tc>
         <w:tc>
@@ -19322,7 +17907,6 @@
                 <w:szCs w:val="20"/>
               </w:rPr>
             </w:pPr>
-            <w:proofErr w:type="spellStart"/>
             <w:r>
               <w:rPr>
                 <w:rFonts w:ascii="Times New Roman" w:eastAsia="Times New Roman" w:hAnsi="Times New Roman" w:cs="Times New Roman"/>
@@ -19331,31 +17915,8 @@
                 <w:szCs w:val="20"/>
                 <w:lang w:val="en-US" w:eastAsia="ar-SA"/>
               </w:rPr>
-              <w:t>Adenilton</w:t>
-            </w:r>
-            <w:proofErr w:type="spellEnd"/>
-            <w:r>
-              <w:rPr>
-                <w:rFonts w:ascii="Times New Roman" w:eastAsia="Times New Roman" w:hAnsi="Times New Roman" w:cs="Times New Roman"/>
-                <w:color w:val="auto"/>
-                <w:sz w:val="20"/>
-                <w:szCs w:val="20"/>
-                <w:lang w:val="en-US" w:eastAsia="ar-SA"/>
-              </w:rPr>
-              <w:t xml:space="preserve"> </w:t>
-            </w:r>
-            <w:proofErr w:type="spellStart"/>
-            <w:r>
-              <w:rPr>
-                <w:rFonts w:ascii="Times New Roman" w:eastAsia="Times New Roman" w:hAnsi="Times New Roman" w:cs="Times New Roman"/>
-                <w:color w:val="auto"/>
-                <w:sz w:val="20"/>
-                <w:szCs w:val="20"/>
-                <w:lang w:val="en-US" w:eastAsia="ar-SA"/>
-              </w:rPr>
-              <w:t>Barroso</w:t>
-            </w:r>
-            <w:proofErr w:type="spellEnd"/>
+              <w:t>Adenilton Barroso</w:t>
+            </w:r>
           </w:p>
         </w:tc>
         <w:tc>
@@ -19379,7 +17940,6 @@
                 <w:szCs w:val="20"/>
               </w:rPr>
             </w:pPr>
-            <w:proofErr w:type="spellStart"/>
             <w:r>
               <w:rPr>
                 <w:rFonts w:ascii="Times New Roman" w:eastAsia="Times New Roman" w:hAnsi="Times New Roman" w:cs="Times New Roman"/>
@@ -19390,7 +17950,6 @@
               </w:rPr>
               <w:t>Desenvolvimento</w:t>
             </w:r>
-            <w:proofErr w:type="spellEnd"/>
           </w:p>
         </w:tc>
         <w:tc>
@@ -19642,7 +18201,6 @@
                 <w:szCs w:val="20"/>
               </w:rPr>
             </w:pPr>
-            <w:proofErr w:type="spellStart"/>
             <w:r>
               <w:rPr>
                 <w:rFonts w:ascii="Times New Roman" w:eastAsia="Times New Roman" w:hAnsi="Times New Roman" w:cs="Times New Roman"/>
@@ -19651,31 +18209,8 @@
                 <w:szCs w:val="20"/>
                 <w:lang w:val="en-US" w:eastAsia="ar-SA"/>
               </w:rPr>
-              <w:t>Deyvid</w:t>
-            </w:r>
-            <w:proofErr w:type="spellEnd"/>
-            <w:r>
-              <w:rPr>
-                <w:rFonts w:ascii="Times New Roman" w:eastAsia="Times New Roman" w:hAnsi="Times New Roman" w:cs="Times New Roman"/>
-                <w:color w:val="auto"/>
-                <w:sz w:val="20"/>
-                <w:szCs w:val="20"/>
-                <w:lang w:val="en-US" w:eastAsia="ar-SA"/>
-              </w:rPr>
-              <w:t xml:space="preserve"> </w:t>
-            </w:r>
-            <w:proofErr w:type="spellStart"/>
-            <w:r>
-              <w:rPr>
-                <w:rFonts w:ascii="Times New Roman" w:eastAsia="Times New Roman" w:hAnsi="Times New Roman" w:cs="Times New Roman"/>
-                <w:color w:val="auto"/>
-                <w:sz w:val="20"/>
-                <w:szCs w:val="20"/>
-                <w:lang w:val="en-US" w:eastAsia="ar-SA"/>
-              </w:rPr>
-              <w:t>Marinho</w:t>
-            </w:r>
-            <w:proofErr w:type="spellEnd"/>
+              <w:t>Deyvid Marinho</w:t>
+            </w:r>
           </w:p>
         </w:tc>
         <w:tc>
@@ -19699,7 +18234,6 @@
                 <w:szCs w:val="20"/>
               </w:rPr>
             </w:pPr>
-            <w:proofErr w:type="spellStart"/>
             <w:r>
               <w:rPr>
                 <w:rFonts w:ascii="Times New Roman" w:eastAsia="Times New Roman" w:hAnsi="Times New Roman" w:cs="Times New Roman"/>
@@ -19710,7 +18244,6 @@
               </w:rPr>
               <w:t>Desenvolvimento</w:t>
             </w:r>
-            <w:proofErr w:type="spellEnd"/>
           </w:p>
         </w:tc>
         <w:tc>
@@ -19900,7 +18433,6 @@
                 <w:szCs w:val="20"/>
               </w:rPr>
             </w:pPr>
-            <w:proofErr w:type="gramStart"/>
             <w:r>
               <w:rPr>
                 <w:rFonts w:ascii="Times New Roman" w:hAnsi="Times New Roman" w:cs="Times New Roman"/>
@@ -19910,7 +18442,6 @@
               </w:rPr>
               <w:t>4</w:t>
             </w:r>
-            <w:proofErr w:type="gramEnd"/>
           </w:p>
         </w:tc>
         <w:tc>
@@ -19942,20 +18473,8 @@
                 <w:szCs w:val="20"/>
                 <w:lang w:val="en-US" w:eastAsia="ar-SA"/>
               </w:rPr>
-              <w:t xml:space="preserve">George </w:t>
-            </w:r>
-            <w:proofErr w:type="spellStart"/>
-            <w:r>
-              <w:rPr>
-                <w:rFonts w:ascii="Times New Roman" w:eastAsia="Times New Roman" w:hAnsi="Times New Roman" w:cs="Times New Roman"/>
-                <w:color w:val="auto"/>
-                <w:sz w:val="20"/>
-                <w:szCs w:val="20"/>
-                <w:lang w:val="en-US" w:eastAsia="ar-SA"/>
-              </w:rPr>
-              <w:t>Bentes</w:t>
-            </w:r>
-            <w:proofErr w:type="spellEnd"/>
+              <w:t>George Bentes</w:t>
+            </w:r>
           </w:p>
         </w:tc>
         <w:tc>
@@ -19979,7 +18498,6 @@
                 <w:szCs w:val="20"/>
               </w:rPr>
             </w:pPr>
-            <w:proofErr w:type="spellStart"/>
             <w:r>
               <w:rPr>
                 <w:rFonts w:ascii="Times New Roman" w:eastAsia="Times New Roman" w:hAnsi="Times New Roman" w:cs="Times New Roman"/>
@@ -19990,7 +18508,6 @@
               </w:rPr>
               <w:t>Desenvolvimento</w:t>
             </w:r>
-            <w:proofErr w:type="spellEnd"/>
           </w:p>
         </w:tc>
         <w:tc>
@@ -20180,7 +18697,6 @@
                 <w:szCs w:val="20"/>
               </w:rPr>
             </w:pPr>
-            <w:proofErr w:type="gramStart"/>
             <w:r>
               <w:rPr>
                 <w:rFonts w:ascii="Times New Roman" w:hAnsi="Times New Roman" w:cs="Times New Roman"/>
@@ -20190,7 +18706,6 @@
               </w:rPr>
               <w:t>5</w:t>
             </w:r>
-            <w:proofErr w:type="gramEnd"/>
           </w:p>
         </w:tc>
         <w:tc>
@@ -20214,7 +18729,6 @@
                 <w:szCs w:val="20"/>
               </w:rPr>
             </w:pPr>
-            <w:proofErr w:type="spellStart"/>
             <w:r>
               <w:rPr>
                 <w:rFonts w:ascii="Times New Roman" w:hAnsi="Times New Roman" w:cs="Times New Roman"/>
@@ -20222,17 +18736,7 @@
                 <w:sz w:val="20"/>
                 <w:szCs w:val="20"/>
               </w:rPr>
-              <w:t>Fiama</w:t>
-            </w:r>
-            <w:proofErr w:type="spellEnd"/>
-            <w:r>
-              <w:rPr>
-                <w:rFonts w:ascii="Times New Roman" w:hAnsi="Times New Roman" w:cs="Times New Roman"/>
-                <w:color w:val="auto"/>
-                <w:sz w:val="20"/>
-                <w:szCs w:val="20"/>
-              </w:rPr>
-              <w:t xml:space="preserve"> Celi</w:t>
+              <w:t>Fiama Celi</w:t>
             </w:r>
           </w:p>
         </w:tc>
@@ -20446,7 +18950,6 @@
                 <w:szCs w:val="20"/>
               </w:rPr>
             </w:pPr>
-            <w:proofErr w:type="gramStart"/>
             <w:r>
               <w:rPr>
                 <w:rFonts w:ascii="Times New Roman" w:hAnsi="Times New Roman" w:cs="Times New Roman"/>
@@ -20456,7 +18959,6 @@
               </w:rPr>
               <w:t>6</w:t>
             </w:r>
-            <w:proofErr w:type="gramEnd"/>
           </w:p>
         </w:tc>
         <w:tc>
@@ -20487,19 +18989,8 @@
                 <w:sz w:val="20"/>
                 <w:szCs w:val="20"/>
               </w:rPr>
-              <w:t xml:space="preserve">Marcos </w:t>
-            </w:r>
-            <w:proofErr w:type="spellStart"/>
-            <w:r>
-              <w:rPr>
-                <w:rFonts w:ascii="Times New Roman" w:hAnsi="Times New Roman" w:cs="Times New Roman"/>
-                <w:color w:val="auto"/>
-                <w:sz w:val="20"/>
-                <w:szCs w:val="20"/>
-              </w:rPr>
-              <w:t>Venicio</w:t>
-            </w:r>
-            <w:proofErr w:type="spellEnd"/>
+              <w:t>Marcos Venicio</w:t>
+            </w:r>
           </w:p>
         </w:tc>
         <w:tc>
@@ -20712,7 +19203,6 @@
                 <w:szCs w:val="20"/>
               </w:rPr>
             </w:pPr>
-            <w:proofErr w:type="gramStart"/>
             <w:r>
               <w:rPr>
                 <w:rFonts w:ascii="Times New Roman" w:hAnsi="Times New Roman" w:cs="Times New Roman"/>
@@ -20722,7 +19212,6 @@
               </w:rPr>
               <w:t>7</w:t>
             </w:r>
-            <w:proofErr w:type="gramEnd"/>
           </w:p>
         </w:tc>
         <w:tc>
@@ -20976,7 +19465,6 @@
                 <w:szCs w:val="20"/>
               </w:rPr>
             </w:pPr>
-            <w:proofErr w:type="gramStart"/>
             <w:r>
               <w:rPr>
                 <w:rFonts w:ascii="Times New Roman" w:hAnsi="Times New Roman" w:cs="Times New Roman"/>
@@ -20986,7 +19474,6 @@
               </w:rPr>
               <w:t>8</w:t>
             </w:r>
-            <w:proofErr w:type="gramEnd"/>
           </w:p>
         </w:tc>
         <w:tc>
@@ -21010,7 +19497,6 @@
                 <w:szCs w:val="20"/>
               </w:rPr>
             </w:pPr>
-            <w:proofErr w:type="spellStart"/>
             <w:r>
               <w:rPr>
                 <w:rFonts w:ascii="Times New Roman" w:hAnsi="Times New Roman" w:cs="Times New Roman"/>
@@ -21018,17 +19504,7 @@
                 <w:sz w:val="20"/>
                 <w:szCs w:val="20"/>
               </w:rPr>
-              <w:t>Lammunier</w:t>
-            </w:r>
-            <w:proofErr w:type="spellEnd"/>
-            <w:r>
-              <w:rPr>
-                <w:rFonts w:ascii="Times New Roman" w:hAnsi="Times New Roman" w:cs="Times New Roman"/>
-                <w:color w:val="auto"/>
-                <w:sz w:val="20"/>
-                <w:szCs w:val="20"/>
-              </w:rPr>
-              <w:t xml:space="preserve"> Lima</w:t>
+              <w:t>Lammunier Lima</w:t>
             </w:r>
           </w:p>
         </w:tc>
@@ -21244,7 +19720,6 @@
                 <w:szCs w:val="20"/>
               </w:rPr>
             </w:pPr>
-            <w:proofErr w:type="gramStart"/>
             <w:r>
               <w:rPr>
                 <w:rFonts w:ascii="Times New Roman" w:hAnsi="Times New Roman" w:cs="Times New Roman"/>
@@ -21253,7 +19728,6 @@
               </w:rPr>
               <w:t>9</w:t>
             </w:r>
-            <w:proofErr w:type="gramEnd"/>
           </w:p>
         </w:tc>
         <w:tc>
@@ -21500,9 +19974,8 @@
           <w:szCs w:val="16"/>
           <w:lang w:eastAsia="ar-SA"/>
         </w:rPr>
-        <w:t>R – responsável</w:t>
+        <w:t xml:space="preserve">R – responsável </w:t>
       </w:r>
-      <w:proofErr w:type="gramStart"/>
       <w:r>
         <w:rPr>
           <w:rFonts w:ascii="Times New Roman" w:eastAsia="Times New Roman" w:hAnsi="Times New Roman" w:cs="Times New Roman"/>
@@ -21510,26 +19983,7 @@
           <w:szCs w:val="16"/>
           <w:lang w:eastAsia="ar-SA"/>
         </w:rPr>
-        <w:t xml:space="preserve"> </w:t>
-      </w:r>
-      <w:r>
-        <w:rPr>
-          <w:rFonts w:ascii="Times New Roman" w:eastAsia="Times New Roman" w:hAnsi="Times New Roman" w:cs="Times New Roman"/>
-          <w:sz w:val="16"/>
-          <w:szCs w:val="16"/>
-          <w:lang w:eastAsia="ar-SA"/>
-        </w:rPr>
-        <w:t xml:space="preserve">  </w:t>
-      </w:r>
-      <w:proofErr w:type="gramEnd"/>
-      <w:r>
-        <w:rPr>
-          <w:rFonts w:ascii="Times New Roman" w:eastAsia="Times New Roman" w:hAnsi="Times New Roman" w:cs="Times New Roman"/>
-          <w:sz w:val="16"/>
-          <w:szCs w:val="16"/>
-          <w:lang w:eastAsia="ar-SA"/>
-        </w:rPr>
-        <w:t xml:space="preserve">A – Apoio   </w:t>
+        <w:t xml:space="preserve">  A – Apoio   </w:t>
       </w:r>
       <w:r>
         <w:rPr>
@@ -21646,20 +20100,8 @@
           <w:color w:val="000080"/>
           <w:lang w:val="pt-BR"/>
         </w:rPr>
-        <w:t>&lt;Informar link para a planilha de estimativas.</w:t>
+        <w:t>&lt;Informar link para a planilha de estimativas.&gt;</w:t>
       </w:r>
-      <w:proofErr w:type="gramStart"/>
-      <w:r>
-        <w:rPr>
-          <w:rFonts w:cs="Arial"/>
-          <w:i/>
-          <w:iCs/>
-          <w:color w:val="000080"/>
-          <w:lang w:val="pt-BR"/>
-        </w:rPr>
-        <w:t>&gt;</w:t>
-      </w:r>
-      <w:proofErr w:type="gramEnd"/>
     </w:p>
     <w:p>
       <w:pPr>
@@ -21717,19 +20159,8 @@
           <w:color w:val="000080"/>
           <w:lang w:val="pt-BR"/>
         </w:rPr>
-        <w:t>&lt;Esta seção deve referenciar os vários planos do projeto. Adicionalmente, um parágrafo contendo um resumo pode existir para cada plano, além de sua referência.</w:t>
+        <w:t>&lt;Esta seção deve referenciar os vários planos do projeto. Adicionalmente, um parágrafo contendo um resumo pode existir para cada plano, além de sua referência.&gt;</w:t>
       </w:r>
-      <w:proofErr w:type="gramStart"/>
-      <w:r>
-        <w:rPr>
-          <w:i/>
-          <w:iCs/>
-          <w:color w:val="000080"/>
-          <w:lang w:val="pt-BR"/>
-        </w:rPr>
-        <w:t>&gt;</w:t>
-      </w:r>
-      <w:proofErr w:type="gramEnd"/>
     </w:p>
     <w:p>
       <w:pPr>
@@ -21832,19 +20263,8 @@
           <w:color w:val="000080"/>
           <w:lang w:val="pt-BR"/>
         </w:rPr>
-        <w:t>&lt;Referenciar Plano de Gerência de Configuração.</w:t>
+        <w:t>&lt;Referenciar Plano de Gerência de Configuração.&gt;</w:t>
       </w:r>
-      <w:proofErr w:type="gramStart"/>
-      <w:r>
-        <w:rPr>
-          <w:i/>
-          <w:iCs/>
-          <w:color w:val="000080"/>
-          <w:lang w:val="pt-BR"/>
-        </w:rPr>
-        <w:t>&gt;</w:t>
-      </w:r>
-      <w:proofErr w:type="gramEnd"/>
     </w:p>
     <w:p>
       <w:pPr>
@@ -21914,19 +20334,8 @@
           <w:color w:val="000080"/>
           <w:lang w:val="pt-BR"/>
         </w:rPr>
-        <w:t>&lt;Referenciar Plano de Controle de Mudanças.</w:t>
+        <w:t>&lt;Referenciar Plano de Controle de Mudanças.&gt;</w:t>
       </w:r>
-      <w:proofErr w:type="gramStart"/>
-      <w:r>
-        <w:rPr>
-          <w:i/>
-          <w:iCs/>
-          <w:color w:val="000080"/>
-          <w:lang w:val="pt-BR"/>
-        </w:rPr>
-        <w:t>&gt;</w:t>
-      </w:r>
-      <w:proofErr w:type="gramEnd"/>
     </w:p>
     <w:p>
       <w:pPr>
@@ -21970,21 +20379,7 @@
         <w:rPr>
           <w:lang w:val="pt-BR"/>
         </w:rPr>
-        <w:t xml:space="preserve">O Plano de Gerência de Riscos define como será </w:t>
-      </w:r>
-      <w:proofErr w:type="gramStart"/>
-      <w:r>
-        <w:rPr>
-          <w:lang w:val="pt-BR"/>
-        </w:rPr>
-        <w:t>implementado</w:t>
-      </w:r>
-      <w:proofErr w:type="gramEnd"/>
-      <w:r>
-        <w:rPr>
-          <w:lang w:val="pt-BR"/>
-        </w:rPr>
-        <w:t xml:space="preserve"> o gerenciamento de riscos, adaptando-os às necessidades do projeto, enquanto que a Lista de riscos identifica os riscos, caracteriza-os e estabelece as ações de mitigação e contingência para aplicação.</w:t>
+        <w:t>O Plano de Gerência de Riscos define como será implementado o gerenciamento de riscos, adaptando-os às necessidades do projeto, enquanto que a Lista de riscos identifica os riscos, caracteriza-os e estabelece as ações de mitigação e contingência para aplicação.</w:t>
       </w:r>
     </w:p>
     <w:p>
@@ -22010,19 +20405,8 @@
           <w:color w:val="000080"/>
           <w:lang w:val="pt-BR"/>
         </w:rPr>
-        <w:t>&lt;Referenciar Plano de Gerência de Riscos.</w:t>
+        <w:t>&lt;Referenciar Plano de Gerência de Riscos.&gt;</w:t>
       </w:r>
-      <w:proofErr w:type="gramStart"/>
-      <w:r>
-        <w:rPr>
-          <w:i/>
-          <w:iCs/>
-          <w:color w:val="000080"/>
-          <w:lang w:val="pt-BR"/>
-        </w:rPr>
-        <w:t>&gt;</w:t>
-      </w:r>
-      <w:proofErr w:type="gramEnd"/>
     </w:p>
     <w:p>
       <w:pPr>
@@ -22047,19 +20431,8 @@
           <w:color w:val="000080"/>
           <w:lang w:val="pt-BR"/>
         </w:rPr>
-        <w:t>&lt;Referenciar Lista de Riscos.</w:t>
+        <w:t>&lt;Referenciar Lista de Riscos.&gt;</w:t>
       </w:r>
-      <w:proofErr w:type="gramStart"/>
-      <w:r>
-        <w:rPr>
-          <w:i/>
-          <w:iCs/>
-          <w:color w:val="000080"/>
-          <w:lang w:val="pt-BR"/>
-        </w:rPr>
-        <w:t>&gt;</w:t>
-      </w:r>
-      <w:proofErr w:type="gramEnd"/>
     </w:p>
     <w:p>
       <w:pPr>
@@ -22129,19 +20502,8 @@
           <w:color w:val="000080"/>
           <w:lang w:val="pt-BR"/>
         </w:rPr>
-        <w:t>&lt;Referenciar Plano de Garantia da Qualidade.</w:t>
+        <w:t>&lt;Referenciar Plano de Garantia da Qualidade.&gt;</w:t>
       </w:r>
-      <w:proofErr w:type="gramStart"/>
-      <w:r>
-        <w:rPr>
-          <w:i/>
-          <w:iCs/>
-          <w:color w:val="000080"/>
-          <w:lang w:val="pt-BR"/>
-        </w:rPr>
-        <w:t>&gt;</w:t>
-      </w:r>
-      <w:proofErr w:type="gramEnd"/>
     </w:p>
     <w:p>
       <w:pPr>
@@ -22211,19 +20573,8 @@
           <w:color w:val="000080"/>
           <w:lang w:val="pt-BR"/>
         </w:rPr>
-        <w:t>&lt;Referenciar Planos de Testes.</w:t>
+        <w:t>&lt;Referenciar Planos de Testes.&gt;</w:t>
       </w:r>
-      <w:proofErr w:type="gramStart"/>
-      <w:r>
-        <w:rPr>
-          <w:i/>
-          <w:iCs/>
-          <w:color w:val="000080"/>
-          <w:lang w:val="pt-BR"/>
-        </w:rPr>
-        <w:t>&gt;</w:t>
-      </w:r>
-      <w:proofErr w:type="gramEnd"/>
     </w:p>
     <w:p>
       <w:pPr>
@@ -22293,19 +20644,8 @@
           <w:color w:val="000080"/>
           <w:lang w:val="pt-BR"/>
         </w:rPr>
-        <w:t>&lt;Referenciar Plano de Implantação.</w:t>
+        <w:t>&lt;Referenciar Plano de Implantação.&gt;</w:t>
       </w:r>
-      <w:proofErr w:type="gramStart"/>
-      <w:r>
-        <w:rPr>
-          <w:i/>
-          <w:iCs/>
-          <w:color w:val="000080"/>
-          <w:lang w:val="pt-BR"/>
-        </w:rPr>
-        <w:t>&gt;</w:t>
-      </w:r>
-      <w:proofErr w:type="gramEnd"/>
     </w:p>
     <w:p>
       <w:pPr>
@@ -22371,22 +20711,8 @@
           <w:szCs w:val="20"/>
           <w:lang w:eastAsia="ar-SA"/>
         </w:rPr>
-        <w:t>&lt;Referenciar Plano de Medição.</w:t>
+        <w:t>&lt;Referenciar Plano de Medição.&gt;</w:t>
       </w:r>
-      <w:proofErr w:type="gramStart"/>
-      <w:r>
-        <w:rPr>
-          <w:rFonts w:eastAsia="Times New Roman" w:cs="Times New Roman"/>
-          <w:i/>
-          <w:iCs/>
-          <w:color w:val="000080"/>
-          <w:sz w:val="20"/>
-          <w:szCs w:val="20"/>
-          <w:lang w:eastAsia="ar-SA"/>
-        </w:rPr>
-        <w:t>&gt;</w:t>
-      </w:r>
-      <w:proofErr w:type="gramEnd"/>
     </w:p>
     <w:p>
       <w:pPr>
@@ -22409,17 +20735,8 @@
           <w:lang w:val="pt-BR"/>
         </w:rPr>
         <w:lastRenderedPageBreak/>
-        <w:t xml:space="preserve"> Plano de </w:t>
+        <w:t xml:space="preserve"> Plano de Implementação</w:t>
       </w:r>
-      <w:proofErr w:type="gramStart"/>
-      <w:r>
-        <w:rPr>
-          <w:rFonts w:ascii="Times New Roman" w:hAnsi="Times New Roman"/>
-          <w:lang w:val="pt-BR"/>
-        </w:rPr>
-        <w:t>Implementação</w:t>
-      </w:r>
-      <w:proofErr w:type="gramEnd"/>
     </w:p>
     <w:p>
       <w:pPr>
@@ -22437,27 +20754,7 @@
           <w:szCs w:val="20"/>
           <w:lang w:eastAsia="ar-SA"/>
         </w:rPr>
-        <w:t xml:space="preserve">O Plano de </w:t>
-      </w:r>
-      <w:proofErr w:type="gramStart"/>
-      <w:r>
-        <w:rPr>
-          <w:rFonts w:eastAsia="Times New Roman" w:cs="Times New Roman"/>
-          <w:sz w:val="20"/>
-          <w:szCs w:val="20"/>
-          <w:lang w:eastAsia="ar-SA"/>
-        </w:rPr>
-        <w:t>Implementação</w:t>
-      </w:r>
-      <w:proofErr w:type="gramEnd"/>
-      <w:r>
-        <w:rPr>
-          <w:rFonts w:eastAsia="Times New Roman" w:cs="Times New Roman"/>
-          <w:sz w:val="20"/>
-          <w:szCs w:val="20"/>
-          <w:lang w:eastAsia="ar-SA"/>
-        </w:rPr>
-        <w:t xml:space="preserve"> define as estratégias a serem aplicadas para o efetivo desenvolvimento da solução, bem como especifica os builds que deverão ser gerados para concretização das entregas previstas. </w:t>
+        <w:t xml:space="preserve">O Plano de Implementação define as estratégias a serem aplicadas para o efetivo desenvolvimento da solução, bem como especifica os builds que deverão ser gerados para concretização das entregas previstas. </w:t>
       </w:r>
     </w:p>
     <w:p>
@@ -22483,33 +20780,7 @@
           <w:szCs w:val="20"/>
           <w:lang w:eastAsia="ar-SA"/>
         </w:rPr>
-        <w:t xml:space="preserve">&lt;Referenciar Plano de </w:t>
-      </w:r>
-      <w:proofErr w:type="gramStart"/>
-      <w:r>
-        <w:rPr>
-          <w:rFonts w:eastAsia="Times New Roman" w:cs="Times New Roman"/>
-          <w:i/>
-          <w:iCs/>
-          <w:color w:val="000080"/>
-          <w:sz w:val="20"/>
-          <w:szCs w:val="20"/>
-          <w:lang w:eastAsia="ar-SA"/>
-        </w:rPr>
-        <w:t>Implementação</w:t>
-      </w:r>
-      <w:proofErr w:type="gramEnd"/>
-      <w:r>
-        <w:rPr>
-          <w:rFonts w:eastAsia="Times New Roman" w:cs="Times New Roman"/>
-          <w:i/>
-          <w:iCs/>
-          <w:color w:val="000080"/>
-          <w:sz w:val="20"/>
-          <w:szCs w:val="20"/>
-          <w:lang w:eastAsia="ar-SA"/>
-        </w:rPr>
-        <w:t>&gt;</w:t>
+        <w:t>&lt;Referenciar Plano de Implementação&gt;</w:t>
       </w:r>
       <w:r>
         <w:br w:type="page"/>

</xml_diff>